<commit_message>
p1: added first sketch, heartbeat effect and piano in background
</commit_message>
<xml_diff>
--- a/projects/p1/commentary.docx
+++ b/projects/p1/commentary.docx
@@ -88,23 +88,7 @@
         <w:ind w:left="0"/>
       </w:pPr>
       <w:r>
-        <w:t xml:space="preserve">Project 1: a </w:t>
-      </w:r>
-      <w:proofErr w:type="spellStart"/>
-      <w:r>
-        <w:t>musique</w:t>
-      </w:r>
-      <w:proofErr w:type="spellEnd"/>
-      <w:r>
-        <w:t xml:space="preserve"> </w:t>
-      </w:r>
-      <w:proofErr w:type="spellStart"/>
-      <w:r>
-        <w:t>concrète</w:t>
-      </w:r>
-      <w:proofErr w:type="spellEnd"/>
-      <w:r>
-        <w:t xml:space="preserve"> composition)</w:t>
+        <w:t>Project 1: a musique concrète composition)</w:t>
       </w:r>
       <w:r>
         <w:rPr>
@@ -190,18 +174,8 @@
           <w:i/>
           <w:shd w:val="clear" w:color="auto" w:fill="FFFFFF"/>
         </w:rPr>
-        <w:t xml:space="preserve">Ann </w:t>
-      </w:r>
-      <w:proofErr w:type="spellStart"/>
-      <w:r>
-        <w:rPr>
-          <w:rFonts w:ascii="Courier New" w:hAnsi="Courier New" w:cs="Courier New"/>
-          <w:i/>
-          <w:shd w:val="clear" w:color="auto" w:fill="FFFFFF"/>
-        </w:rPr>
-        <w:t>Cvetkovich</w:t>
-      </w:r>
-      <w:proofErr w:type="spellEnd"/>
+        <w:t>Ann Cvetkovich</w:t>
+      </w:r>
       <w:r>
         <w:rPr>
           <w:rFonts w:ascii="Courier New" w:hAnsi="Courier New" w:cs="Courier New"/>
@@ -837,116 +811,108 @@
         <w:rPr>
           <w:b/>
         </w:rPr>
-        <w:t xml:space="preserve">, </w:t>
-      </w:r>
-      <w:proofErr w:type="spellStart"/>
+        <w:t>, eg.</w:t>
+      </w:r>
       <w:r>
         <w:rPr>
           <w:b/>
         </w:rPr>
-        <w:t>eg.</w:t>
-      </w:r>
-      <w:proofErr w:type="spellEnd"/>
+        <w:t xml:space="preserve"> </w:t>
+      </w:r>
       <w:r>
         <w:rPr>
           <w:b/>
         </w:rPr>
+        <w:t>akikogonzales</w:t>
+      </w:r>
+      <w:r>
+        <w:rPr>
+          <w:b/>
+        </w:rPr>
+        <w:t>_</w:t>
+      </w:r>
+      <w:r>
+        <w:rPr>
+          <w:b/>
+        </w:rPr>
+        <w:t>project1</w:t>
+      </w:r>
+    </w:p>
+    <w:p>
+      <w:pPr>
+        <w:ind w:left="0"/>
+      </w:pPr>
+    </w:p>
+    <w:p>
+      <w:pPr>
+        <w:ind w:left="0"/>
+      </w:pPr>
+    </w:p>
+    <w:p>
+      <w:pPr>
+        <w:pStyle w:val="Heading2"/>
+        <w:ind w:left="0"/>
+      </w:pPr>
+      <w:r>
+        <w:t>// COMMENTARY</w:t>
+      </w:r>
+    </w:p>
+    <w:p>
+      <w:pPr>
+        <w:ind w:left="0"/>
+      </w:pPr>
+      <w:r>
+        <w:t>The</w:t>
+      </w:r>
+      <w:r>
         <w:t xml:space="preserve"> </w:t>
       </w:r>
       <w:r>
-        <w:rPr>
-          <w:b/>
-        </w:rPr>
-        <w:t>akikogonzales</w:t>
-      </w:r>
-      <w:r>
-        <w:rPr>
-          <w:b/>
-        </w:rPr>
-        <w:t>_</w:t>
-      </w:r>
-      <w:r>
-        <w:rPr>
-          <w:b/>
-        </w:rPr>
-        <w:t>project1</w:t>
-      </w:r>
-    </w:p>
-    <w:p>
-      <w:pPr>
-        <w:ind w:left="0"/>
-      </w:pPr>
-    </w:p>
-    <w:p>
-      <w:pPr>
-        <w:ind w:left="0"/>
-      </w:pPr>
-    </w:p>
-    <w:p>
-      <w:pPr>
-        <w:pStyle w:val="Heading2"/>
-        <w:ind w:left="0"/>
-      </w:pPr>
-      <w:r>
-        <w:t>// COMMENTARY</w:t>
-      </w:r>
-    </w:p>
-    <w:p>
-      <w:pPr>
-        <w:ind w:left="0"/>
-      </w:pPr>
-      <w:r>
-        <w:t>The</w:t>
+        <w:t>commentary</w:t>
+      </w:r>
+      <w:r>
+        <w:t xml:space="preserve"> (300-50</w:t>
+      </w:r>
+      <w:r>
+        <w:t>0</w:t>
+      </w:r>
+      <w:r>
+        <w:t xml:space="preserve"> words)</w:t>
+      </w:r>
+      <w:r>
+        <w:t xml:space="preserve"> should explain significant parts of the creation process</w:t>
+      </w:r>
+      <w:r>
+        <w:t xml:space="preserve"> including the </w:t>
+      </w:r>
+      <w:r>
+        <w:t>choice of place and samples,</w:t>
+      </w:r>
+      <w:r>
+        <w:t xml:space="preserve"> the</w:t>
+      </w:r>
+      <w:r>
+        <w:t xml:space="preserve"> inspiration guiding the mix,</w:t>
+      </w:r>
+      <w:r>
+        <w:t xml:space="preserve"> the</w:t>
+      </w:r>
+      <w:r>
+        <w:t xml:space="preserve"> intended aesthetic experience, </w:t>
+      </w:r>
+      <w:r>
+        <w:t xml:space="preserve">any </w:t>
+      </w:r>
+      <w:r>
+        <w:t xml:space="preserve">technical </w:t>
+      </w:r>
+      <w:r>
+        <w:t>or artistic</w:t>
       </w:r>
       <w:r>
         <w:t xml:space="preserve"> </w:t>
       </w:r>
       <w:r>
-        <w:t>commentary</w:t>
-      </w:r>
-      <w:r>
-        <w:t xml:space="preserve"> (300-50</w:t>
-      </w:r>
-      <w:r>
-        <w:t>0</w:t>
-      </w:r>
-      <w:r>
-        <w:t xml:space="preserve"> words)</w:t>
-      </w:r>
-      <w:r>
-        <w:t xml:space="preserve"> should explain significant parts of the creation process</w:t>
-      </w:r>
-      <w:r>
-        <w:t xml:space="preserve"> including the </w:t>
-      </w:r>
-      <w:r>
-        <w:t>choice of place and samples,</w:t>
-      </w:r>
-      <w:r>
-        <w:t xml:space="preserve"> the</w:t>
-      </w:r>
-      <w:r>
-        <w:t xml:space="preserve"> inspiration guiding the mix,</w:t>
-      </w:r>
-      <w:r>
-        <w:t xml:space="preserve"> the</w:t>
-      </w:r>
-      <w:r>
-        <w:t xml:space="preserve"> intended aesthetic experience, </w:t>
-      </w:r>
-      <w:r>
-        <w:t xml:space="preserve">any </w:t>
-      </w:r>
-      <w:r>
-        <w:t xml:space="preserve">technical </w:t>
-      </w:r>
-      <w:r>
-        <w:t>or artistic</w:t>
-      </w:r>
-      <w:r>
-        <w:t xml:space="preserve"> </w:t>
-      </w:r>
-      <w:r>
         <w:t>challenges and how they were overcome</w:t>
       </w:r>
       <w:r>
@@ -1018,6 +984,101 @@
       </w:pPr>
       <w:r>
         <w:t>A semi-childhood sweetheart</w:t>
+      </w:r>
+    </w:p>
+    <w:p>
+      <w:pPr>
+        <w:ind w:left="0"/>
+      </w:pPr>
+      <w:r>
+        <w:tab/>
+      </w:r>
+    </w:p>
+    <w:p>
+      <w:pPr>
+        <w:ind w:left="0"/>
+      </w:pPr>
+      <w:r>
+        <w:t>The intended aesthetic experience:</w:t>
+      </w:r>
+    </w:p>
+    <w:p>
+      <w:pPr>
+        <w:ind w:left="0"/>
+      </w:pPr>
+      <w:r>
+        <w:t>Old person reminiscing a good romance past and gone, wondering about</w:t>
+      </w:r>
+    </w:p>
+    <w:p>
+      <w:pPr>
+        <w:ind w:left="0"/>
+      </w:pPr>
+      <w:r>
+        <w:t>the future and what happened to the significant other, all while getting lost in fantasy books during summer time</w:t>
+      </w:r>
+      <w:r>
+        <w:t>. The chosen locale being a library, reading with said romance person</w:t>
+      </w:r>
+    </w:p>
+    <w:p>
+      <w:pPr>
+        <w:ind w:left="0"/>
+      </w:pPr>
+    </w:p>
+    <w:p>
+      <w:pPr>
+        <w:ind w:left="0"/>
+      </w:pPr>
+      <w:r>
+        <w:t>Any technical or artistic challenges:</w:t>
+      </w:r>
+    </w:p>
+    <w:p>
+      <w:pPr>
+        <w:ind w:left="0"/>
+      </w:pPr>
+      <w:r>
+        <w:t>Never done that before</w:t>
+      </w:r>
+    </w:p>
+    <w:p>
+      <w:pPr>
+        <w:ind w:left="0"/>
+      </w:pPr>
+    </w:p>
+    <w:p>
+      <w:pPr>
+        <w:ind w:left="0"/>
+      </w:pPr>
+    </w:p>
+    <w:p>
+      <w:pPr>
+        <w:ind w:left="0"/>
+      </w:pPr>
+      <w:r>
+        <w:t>STE-CATHERINE’S INDIGO BOOKSTORE</w:t>
+      </w:r>
+    </w:p>
+    <w:p>
+      <w:pPr>
+        <w:ind w:left="0"/>
+      </w:pPr>
+    </w:p>
+    <w:p>
+      <w:pPr>
+        <w:ind w:left="0"/>
+      </w:pPr>
+      <w:r>
+        <w:t>THEME: Childhood sweetheart</w:t>
+      </w:r>
+    </w:p>
+    <w:p>
+      <w:pPr>
+        <w:ind w:left="0"/>
+      </w:pPr>
+      <w:r>
+        <w:t>Cool effect: Heartbeat sound</w:t>
       </w:r>
     </w:p>
     <w:p>
@@ -1026,98 +1087,6 @@
       </w:pPr>
       <w:bookmarkStart w:id="0" w:name="_GoBack"/>
       <w:bookmarkEnd w:id="0"/>
-      <w:r>
-        <w:tab/>
-      </w:r>
-    </w:p>
-    <w:p>
-      <w:pPr>
-        <w:ind w:left="0"/>
-      </w:pPr>
-      <w:r>
-        <w:t>The intended aesthetic experience:</w:t>
-      </w:r>
-    </w:p>
-    <w:p>
-      <w:pPr>
-        <w:ind w:left="0"/>
-      </w:pPr>
-      <w:r>
-        <w:t>Old person reminiscing a good romance past and gone, wondering about</w:t>
-      </w:r>
-    </w:p>
-    <w:p>
-      <w:pPr>
-        <w:ind w:left="0"/>
-      </w:pPr>
-      <w:r>
-        <w:t>the future and what happened to the significant other, all while getting lost in fantasy books during summer time</w:t>
-      </w:r>
-      <w:r>
-        <w:t>. The chosen locale being a library, reading with said romance person</w:t>
-      </w:r>
-    </w:p>
-    <w:p>
-      <w:pPr>
-        <w:ind w:left="0"/>
-      </w:pPr>
-    </w:p>
-    <w:p>
-      <w:pPr>
-        <w:ind w:left="0"/>
-      </w:pPr>
-      <w:r>
-        <w:t>Any technical or artistic challenges:</w:t>
-      </w:r>
-    </w:p>
-    <w:p>
-      <w:pPr>
-        <w:ind w:left="0"/>
-      </w:pPr>
-      <w:r>
-        <w:t>Never done that before</w:t>
-      </w:r>
-    </w:p>
-    <w:p>
-      <w:pPr>
-        <w:ind w:left="0"/>
-      </w:pPr>
-    </w:p>
-    <w:p>
-      <w:pPr>
-        <w:ind w:left="0"/>
-      </w:pPr>
-    </w:p>
-    <w:p>
-      <w:pPr>
-        <w:ind w:left="0"/>
-      </w:pPr>
-      <w:r>
-        <w:t>STE-CATHERINE’S INDIGO BOOKSTORE</w:t>
-      </w:r>
-    </w:p>
-    <w:p>
-      <w:pPr>
-        <w:ind w:left="0"/>
-      </w:pPr>
-    </w:p>
-    <w:p>
-      <w:pPr>
-        <w:ind w:left="0"/>
-      </w:pPr>
-      <w:r>
-        <w:t>THEME: Childhood sweetheart</w:t>
-      </w:r>
-    </w:p>
-    <w:p>
-      <w:pPr>
-        <w:ind w:left="0"/>
-      </w:pPr>
-    </w:p>
-    <w:p>
-      <w:pPr>
-        <w:ind w:left="0"/>
-      </w:pPr>
     </w:p>
     <w:p>
       <w:pPr>
@@ -1307,15 +1276,7 @@
         </w:numPr>
       </w:pPr>
       <w:r>
-        <w:t>Photography (</w:t>
-      </w:r>
-      <w:proofErr w:type="spellStart"/>
-      <w:r>
-        <w:t>dslr</w:t>
-      </w:r>
-      <w:proofErr w:type="spellEnd"/>
-      <w:r>
-        <w:t xml:space="preserve"> cameras)</w:t>
+        <w:t>Photography (dslr cameras)</w:t>
       </w:r>
     </w:p>
     <w:p>
@@ -1381,15 +1342,7 @@
         </w:numPr>
       </w:pPr>
       <w:r>
-        <w:t xml:space="preserve">online tutorials: </w:t>
-      </w:r>
-      <w:proofErr w:type="spellStart"/>
-      <w:r>
-        <w:t>eg.</w:t>
-      </w:r>
-      <w:proofErr w:type="spellEnd"/>
-      <w:r>
-        <w:t xml:space="preserve"> for noise reduction</w:t>
+        <w:t>online tutorials: eg. for noise reduction</w:t>
       </w:r>
       <w:r>
         <w:t xml:space="preserve"> in Premiere</w:t>
@@ -1514,21 +1467,7 @@
         <w:rPr>
           <w:lang w:val="fr-CA"/>
         </w:rPr>
-        <w:t xml:space="preserve">François </w:t>
-      </w:r>
-      <w:proofErr w:type="gramStart"/>
-      <w:r>
-        <w:rPr>
-          <w:lang w:val="fr-CA"/>
-        </w:rPr>
-        <w:t>Bayle,  L'oiseau</w:t>
-      </w:r>
-      <w:proofErr w:type="gramEnd"/>
-      <w:r>
-        <w:rPr>
-          <w:lang w:val="fr-CA"/>
-        </w:rPr>
-        <w:t xml:space="preserve"> chanteur (1963)</w:t>
+        <w:t>François Bayle,  L'oiseau chanteur (1963)</w:t>
       </w:r>
     </w:p>
     <w:p>
@@ -1750,43 +1689,21 @@
         <w:rPr>
           <w:lang w:val="fr-CA"/>
         </w:rPr>
-        <w:t xml:space="preserve">LES VOISINS, </w:t>
-      </w:r>
-      <w:proofErr w:type="spellStart"/>
-      <w:r>
+        <w:t xml:space="preserve">LES VOISINS, Proximity Concerts:  </w:t>
+      </w:r>
+    </w:p>
+    <w:p>
+      <w:pPr>
+        <w:ind w:left="0"/>
         <w:rPr>
           <w:lang w:val="fr-CA"/>
         </w:rPr>
-        <w:t>Proximity</w:t>
-      </w:r>
-      <w:proofErr w:type="spellEnd"/>
+      </w:pPr>
       <w:r>
         <w:rPr>
           <w:lang w:val="fr-CA"/>
         </w:rPr>
-        <w:t xml:space="preserve"> Concerts:  </w:t>
-      </w:r>
-    </w:p>
-    <w:p>
-      <w:pPr>
-        <w:ind w:left="0"/>
-        <w:rPr>
-          <w:lang w:val="fr-CA"/>
-        </w:rPr>
-      </w:pPr>
-      <w:proofErr w:type="gramStart"/>
-      <w:r>
-        <w:rPr>
-          <w:lang w:val="fr-CA"/>
-        </w:rPr>
-        <w:t>https</w:t>
-      </w:r>
-      <w:proofErr w:type="gramEnd"/>
-      <w:r>
-        <w:rPr>
-          <w:lang w:val="fr-CA"/>
-        </w:rPr>
-        <w:t>:/</w:t>
+        <w:t>https:/</w:t>
       </w:r>
       <w:hyperlink r:id="rId16" w:history="1">
         <w:r>
@@ -1813,19 +1730,11 @@
           <w:lang w:val="en-CA"/>
         </w:rPr>
       </w:pPr>
-      <w:proofErr w:type="spellStart"/>
       <w:r>
         <w:rPr>
           <w:lang w:val="en-CA"/>
         </w:rPr>
-        <w:t>UbuWeb</w:t>
-      </w:r>
-      <w:proofErr w:type="spellEnd"/>
-      <w:r>
-        <w:rPr>
-          <w:lang w:val="en-CA"/>
-        </w:rPr>
-        <w:t xml:space="preserve"> Sound: </w:t>
+        <w:t xml:space="preserve">UbuWeb Sound: </w:t>
       </w:r>
     </w:p>
     <w:p>
@@ -1974,6 +1883,7 @@
         <w:ind w:left="0"/>
       </w:pPr>
       <w:r>
+        <w:lastRenderedPageBreak/>
         <w:t>see also examples of previous submissions in the class share.</w:t>
       </w:r>
     </w:p>

</xml_diff>

<commit_message>
p1: finished commentary but not the final piece yet
</commit_message>
<xml_diff>
--- a/projects/p1/commentary.docx
+++ b/projects/p1/commentary.docx
@@ -5,149 +5,497 @@
   <w:body>
     <w:p>
       <w:pPr>
+        <w:pStyle w:val="Heading2"/>
         <w:ind w:left="0"/>
-      </w:pPr>
+        <w:jc w:val="center"/>
+        <w:rPr>
+          <w:rFonts w:ascii="Garamond" w:hAnsi="Garamond"/>
+        </w:rPr>
+      </w:pPr>
+      <w:r>
+        <w:rPr>
+          <w:rFonts w:ascii="Garamond" w:hAnsi="Garamond"/>
+        </w:rPr>
+        <w:t>COMMENTARY</w:t>
+      </w:r>
     </w:p>
     <w:p>
       <w:pPr>
         <w:ind w:left="0"/>
-      </w:pPr>
-      <w:r>
-        <w:t>CART212: D</w:t>
-      </w:r>
-      <w:r>
-        <w:t>igital Media Studio I</w:t>
-      </w:r>
-      <w:r>
-        <w:t>: Winter 20</w:t>
-      </w:r>
-      <w:r>
-        <w:t>20</w:t>
-      </w:r>
+        <w:rPr>
+          <w:rFonts w:ascii="Garamond" w:hAnsi="Garamond"/>
+          <w:sz w:val="24"/>
+          <w:szCs w:val="24"/>
+        </w:rPr>
+      </w:pPr>
     </w:p>
     <w:p>
       <w:pPr>
         <w:ind w:left="0"/>
-      </w:pPr>
+        <w:rPr>
+          <w:rFonts w:ascii="Garamond" w:hAnsi="Garamond"/>
+          <w:sz w:val="24"/>
+          <w:szCs w:val="24"/>
+        </w:rPr>
+      </w:pPr>
+      <w:r>
+        <w:rPr>
+          <w:rFonts w:ascii="Garamond" w:hAnsi="Garamond"/>
+          <w:sz w:val="24"/>
+          <w:szCs w:val="24"/>
+        </w:rPr>
+        <w:t xml:space="preserve">For Sonic Archives, I went to three different locations: the </w:t>
+      </w:r>
+      <w:r>
+        <w:rPr>
+          <w:rFonts w:ascii="Garamond" w:hAnsi="Garamond"/>
+          <w:sz w:val="24"/>
+          <w:szCs w:val="24"/>
+        </w:rPr>
+        <w:t>McGill Eaton Centre on Ste-Catherine</w:t>
+      </w:r>
+      <w:r>
+        <w:rPr>
+          <w:rFonts w:ascii="Garamond" w:hAnsi="Garamond"/>
+          <w:sz w:val="24"/>
+          <w:szCs w:val="24"/>
+        </w:rPr>
+        <w:t>, the c</w:t>
+      </w:r>
+      <w:r>
+        <w:rPr>
+          <w:rFonts w:ascii="Garamond" w:hAnsi="Garamond"/>
+          <w:sz w:val="24"/>
+          <w:szCs w:val="24"/>
+        </w:rPr>
+        <w:t xml:space="preserve">offee </w:t>
+      </w:r>
+      <w:r>
+        <w:rPr>
+          <w:rFonts w:ascii="Garamond" w:hAnsi="Garamond"/>
+          <w:sz w:val="24"/>
+          <w:szCs w:val="24"/>
+        </w:rPr>
+        <w:t>s</w:t>
+      </w:r>
+      <w:r>
+        <w:rPr>
+          <w:rFonts w:ascii="Garamond" w:hAnsi="Garamond"/>
+          <w:sz w:val="24"/>
+          <w:szCs w:val="24"/>
+        </w:rPr>
+        <w:t xml:space="preserve">hop </w:t>
+      </w:r>
+      <w:r>
+        <w:rPr>
+          <w:rFonts w:ascii="Garamond" w:hAnsi="Garamond"/>
+          <w:sz w:val="24"/>
+          <w:szCs w:val="24"/>
+        </w:rPr>
+        <w:t>in the bookstore (considered a separate place, because it has the piano and cafeteria sounds), and the b</w:t>
+      </w:r>
+      <w:r>
+        <w:rPr>
+          <w:rFonts w:ascii="Garamond" w:hAnsi="Garamond"/>
+          <w:sz w:val="24"/>
+          <w:szCs w:val="24"/>
+        </w:rPr>
+        <w:t xml:space="preserve">ook area </w:t>
+      </w:r>
+      <w:r>
+        <w:rPr>
+          <w:rFonts w:ascii="Garamond" w:hAnsi="Garamond"/>
+          <w:sz w:val="24"/>
+          <w:szCs w:val="24"/>
+        </w:rPr>
+        <w:t xml:space="preserve">of the book </w:t>
+      </w:r>
+      <w:r>
+        <w:rPr>
+          <w:rFonts w:ascii="Garamond" w:hAnsi="Garamond"/>
+          <w:sz w:val="24"/>
+          <w:szCs w:val="24"/>
+        </w:rPr>
+        <w:t>store</w:t>
+      </w:r>
+      <w:r>
+        <w:rPr>
+          <w:rFonts w:ascii="Garamond" w:hAnsi="Garamond"/>
+          <w:sz w:val="24"/>
+          <w:szCs w:val="24"/>
+        </w:rPr>
+        <w:t xml:space="preserve">. I chose the Indigo bookstore area </w:t>
+      </w:r>
+      <w:r>
+        <w:rPr>
+          <w:rFonts w:ascii="Garamond" w:hAnsi="Garamond"/>
+          <w:sz w:val="24"/>
+          <w:szCs w:val="24"/>
+        </w:rPr>
+        <w:t xml:space="preserve">(although you can still hear a bit of the coffee shop area in the background, like in reality) </w:t>
+      </w:r>
+      <w:r>
+        <w:rPr>
+          <w:rFonts w:ascii="Garamond" w:hAnsi="Garamond"/>
+          <w:sz w:val="24"/>
+          <w:szCs w:val="24"/>
+        </w:rPr>
+        <w:t xml:space="preserve">because of my passion for novels and the feeling of getting lost in a quiet </w:t>
+      </w:r>
+      <w:r>
+        <w:rPr>
+          <w:rFonts w:ascii="Garamond" w:hAnsi="Garamond"/>
+          <w:sz w:val="24"/>
+          <w:szCs w:val="24"/>
+        </w:rPr>
+        <w:t>and</w:t>
+      </w:r>
+      <w:r>
+        <w:rPr>
+          <w:rFonts w:ascii="Garamond" w:hAnsi="Garamond"/>
+          <w:sz w:val="24"/>
+          <w:szCs w:val="24"/>
+        </w:rPr>
+        <w:t xml:space="preserve"> deeply </w:t>
+      </w:r>
+      <w:r>
+        <w:rPr>
+          <w:rFonts w:ascii="Garamond" w:hAnsi="Garamond"/>
+          <w:sz w:val="24"/>
+          <w:szCs w:val="24"/>
+        </w:rPr>
+        <w:t>personal</w:t>
+      </w:r>
+      <w:r>
+        <w:rPr>
+          <w:rFonts w:ascii="Garamond" w:hAnsi="Garamond"/>
+          <w:sz w:val="24"/>
+          <w:szCs w:val="24"/>
+        </w:rPr>
+        <w:t xml:space="preserve"> place. </w:t>
+      </w:r>
+      <w:r>
+        <w:rPr>
+          <w:rFonts w:ascii="Garamond" w:hAnsi="Garamond"/>
+          <w:sz w:val="24"/>
+          <w:szCs w:val="24"/>
+        </w:rPr>
+        <w:t>The inspiration guiding the mix</w:t>
+      </w:r>
+      <w:r>
+        <w:rPr>
+          <w:rFonts w:ascii="Garamond" w:hAnsi="Garamond"/>
+          <w:sz w:val="24"/>
+          <w:szCs w:val="24"/>
+        </w:rPr>
+        <w:t xml:space="preserve"> was a</w:t>
+      </w:r>
+      <w:r>
+        <w:rPr>
+          <w:rFonts w:ascii="Garamond" w:hAnsi="Garamond"/>
+          <w:sz w:val="24"/>
+          <w:szCs w:val="24"/>
+        </w:rPr>
+        <w:t xml:space="preserve"> </w:t>
+      </w:r>
+      <w:r>
+        <w:rPr>
+          <w:rFonts w:ascii="Garamond" w:hAnsi="Garamond"/>
+          <w:sz w:val="24"/>
+          <w:szCs w:val="24"/>
+        </w:rPr>
+        <w:t>s</w:t>
+      </w:r>
+      <w:r>
+        <w:rPr>
+          <w:rFonts w:ascii="Garamond" w:hAnsi="Garamond"/>
+          <w:sz w:val="24"/>
+          <w:szCs w:val="24"/>
+        </w:rPr>
+        <w:t>weetheart</w:t>
+      </w:r>
+      <w:r>
+        <w:rPr>
+          <w:rFonts w:ascii="Garamond" w:hAnsi="Garamond"/>
+          <w:sz w:val="24"/>
+          <w:szCs w:val="24"/>
+        </w:rPr>
+        <w:t xml:space="preserve"> who also loved books and wrote short stories with me when I was 18 years old. We would correspond on our work on authonomy.com, by mail and on Facebook, and I really kind of missed her when I experienced t</w:t>
+      </w:r>
+      <w:r>
+        <w:rPr>
+          <w:rFonts w:ascii="Garamond" w:hAnsi="Garamond"/>
+          <w:sz w:val="24"/>
+          <w:szCs w:val="24"/>
+        </w:rPr>
+        <w:t>he bookstore location</w:t>
+      </w:r>
+      <w:r>
+        <w:rPr>
+          <w:rFonts w:ascii="Garamond" w:hAnsi="Garamond"/>
+          <w:sz w:val="24"/>
+          <w:szCs w:val="24"/>
+        </w:rPr>
+        <w:t xml:space="preserve">. There was always an element of mystery in bookstores for me, and some level of introspection that did not always equate to joy, especially when having a writer’s block and being uncertain about the future as I walked amidst the book rows </w:t>
+      </w:r>
+      <w:r>
+        <w:rPr>
+          <w:rFonts w:ascii="Garamond" w:hAnsi="Garamond"/>
+          <w:sz w:val="24"/>
+          <w:szCs w:val="24"/>
+        </w:rPr>
+        <w:t>and sat</w:t>
+      </w:r>
+      <w:r>
+        <w:rPr>
+          <w:rFonts w:ascii="Garamond" w:hAnsi="Garamond"/>
+          <w:sz w:val="24"/>
+          <w:szCs w:val="24"/>
+        </w:rPr>
+        <w:t xml:space="preserve"> ponder</w:t>
+      </w:r>
+      <w:r>
+        <w:rPr>
+          <w:rFonts w:ascii="Garamond" w:hAnsi="Garamond"/>
+          <w:sz w:val="24"/>
+          <w:szCs w:val="24"/>
+        </w:rPr>
+        <w:t>ing</w:t>
+      </w:r>
+      <w:bookmarkStart w:id="0" w:name="_GoBack"/>
+      <w:bookmarkEnd w:id="0"/>
+      <w:r>
+        <w:rPr>
+          <w:rFonts w:ascii="Garamond" w:hAnsi="Garamond"/>
+          <w:sz w:val="24"/>
+          <w:szCs w:val="24"/>
+        </w:rPr>
+        <w:t xml:space="preserve"> about my creative problems.</w:t>
+      </w:r>
+      <w:r>
+        <w:rPr>
+          <w:rFonts w:ascii="Garamond" w:hAnsi="Garamond"/>
+          <w:sz w:val="24"/>
+          <w:szCs w:val="24"/>
+        </w:rPr>
+        <w:t xml:space="preserve"> (Reading instead of writing.)</w:t>
+      </w:r>
+      <w:r>
+        <w:rPr>
+          <w:rFonts w:ascii="Garamond" w:hAnsi="Garamond"/>
+          <w:sz w:val="24"/>
+          <w:szCs w:val="24"/>
+        </w:rPr>
+        <w:t xml:space="preserve"> I also frequently go there to escape some of my thoughts, just getting lost in the first sensory experience of sounds around, flipping random books over, sitting there and watching people enter new worlds of the imagination, feeling jealous of that brief but resolute step into the unknown. These elements are the intended aesthetic experience. </w:t>
+      </w:r>
     </w:p>
     <w:p>
       <w:pPr>
         <w:ind w:left="0"/>
-      </w:pPr>
+        <w:rPr>
+          <w:rFonts w:ascii="Garamond" w:hAnsi="Garamond"/>
+          <w:sz w:val="24"/>
+          <w:szCs w:val="24"/>
+        </w:rPr>
+      </w:pPr>
+      <w:r>
+        <w:rPr>
+          <w:rFonts w:ascii="Garamond" w:hAnsi="Garamond"/>
+          <w:sz w:val="24"/>
+          <w:szCs w:val="24"/>
+        </w:rPr>
+        <w:tab/>
+      </w:r>
     </w:p>
     <w:p>
       <w:pPr>
-        <w:pStyle w:val="Heading2"/>
         <w:ind w:left="0"/>
         <w:rPr>
-          <w:sz w:val="48"/>
-          <w:szCs w:val="48"/>
-        </w:rPr>
-      </w:pPr>
-      <w:r>
-        <w:rPr>
-          <w:sz w:val="48"/>
-          <w:szCs w:val="48"/>
+          <w:rFonts w:ascii="Garamond" w:hAnsi="Garamond"/>
+          <w:sz w:val="24"/>
+          <w:szCs w:val="24"/>
+        </w:rPr>
+      </w:pPr>
+      <w:r>
+        <w:rPr>
+          <w:rFonts w:ascii="Garamond" w:hAnsi="Garamond"/>
+          <w:sz w:val="24"/>
+          <w:szCs w:val="24"/>
+        </w:rPr>
+        <w:t>Any technical or artistic challenges</w:t>
+      </w:r>
+      <w:r>
+        <w:rPr>
+          <w:rFonts w:ascii="Garamond" w:hAnsi="Garamond"/>
+          <w:sz w:val="24"/>
+          <w:szCs w:val="24"/>
+        </w:rPr>
+        <w:t xml:space="preserve">? </w:t>
+      </w:r>
+      <w:r>
+        <w:rPr>
+          <w:rFonts w:ascii="Garamond" w:hAnsi="Garamond"/>
+          <w:sz w:val="24"/>
+          <w:szCs w:val="24"/>
+        </w:rPr>
+        <w:t>Technically, t</w:t>
+      </w:r>
+      <w:r>
+        <w:rPr>
+          <w:rFonts w:ascii="Garamond" w:hAnsi="Garamond"/>
+          <w:sz w:val="24"/>
+          <w:szCs w:val="24"/>
+        </w:rPr>
+        <w:t>his is my first audio project</w:t>
+      </w:r>
+      <w:r>
+        <w:rPr>
+          <w:rFonts w:ascii="Garamond" w:hAnsi="Garamond"/>
+          <w:sz w:val="24"/>
+          <w:szCs w:val="24"/>
+        </w:rPr>
+        <w:t xml:space="preserve"> (even from high school)</w:t>
+      </w:r>
+      <w:r>
+        <w:rPr>
+          <w:rFonts w:ascii="Garamond" w:hAnsi="Garamond"/>
+          <w:sz w:val="24"/>
+          <w:szCs w:val="24"/>
+        </w:rPr>
+        <w:t>, and time using Adobe Premiere Pro and Audition</w:t>
+      </w:r>
+      <w:r>
+        <w:rPr>
+          <w:rFonts w:ascii="Garamond" w:hAnsi="Garamond"/>
+          <w:sz w:val="24"/>
+          <w:szCs w:val="24"/>
+        </w:rPr>
+        <w:t>, so I didn’t know a great deal</w:t>
+      </w:r>
+      <w:r>
+        <w:rPr>
+          <w:rFonts w:ascii="Garamond" w:hAnsi="Garamond"/>
+          <w:sz w:val="24"/>
+          <w:szCs w:val="24"/>
+        </w:rPr>
+        <w:t xml:space="preserve">. </w:t>
+      </w:r>
+      <w:r>
+        <w:rPr>
+          <w:rFonts w:ascii="Garamond" w:hAnsi="Garamond"/>
+          <w:sz w:val="24"/>
+          <w:szCs w:val="24"/>
+        </w:rPr>
+        <w:t xml:space="preserve">It made me organize the project a bit backwards. </w:t>
+      </w:r>
+      <w:r>
+        <w:rPr>
+          <w:rFonts w:ascii="Garamond" w:hAnsi="Garamond"/>
+          <w:sz w:val="24"/>
+          <w:szCs w:val="24"/>
         </w:rPr>
         <w:t xml:space="preserve">The </w:t>
       </w:r>
       <w:r>
         <w:rPr>
-          <w:sz w:val="48"/>
-          <w:szCs w:val="48"/>
-        </w:rPr>
-        <w:t xml:space="preserve">Sonic Archive </w:t>
+          <w:rFonts w:ascii="Garamond" w:hAnsi="Garamond"/>
+          <w:sz w:val="24"/>
+          <w:szCs w:val="24"/>
+        </w:rPr>
+        <w:t xml:space="preserve">artistic challenge: it was difficult </w:t>
+      </w:r>
+      <w:r>
+        <w:rPr>
+          <w:rFonts w:ascii="Garamond" w:hAnsi="Garamond"/>
+          <w:sz w:val="24"/>
+          <w:szCs w:val="24"/>
+        </w:rPr>
+        <w:t xml:space="preserve">to find a composition that matched the </w:t>
+      </w:r>
+      <w:r>
+        <w:rPr>
+          <w:rFonts w:ascii="Garamond" w:hAnsi="Garamond"/>
+          <w:sz w:val="24"/>
+          <w:szCs w:val="24"/>
+        </w:rPr>
+        <w:t xml:space="preserve">very quiet </w:t>
+      </w:r>
+      <w:r>
+        <w:rPr>
+          <w:rFonts w:ascii="Garamond" w:hAnsi="Garamond"/>
+          <w:sz w:val="24"/>
+          <w:szCs w:val="24"/>
+        </w:rPr>
+        <w:t>experience that I had in the bookstore. Because it’s a quiet place, it meant I needed to look at conceptual aspects of introspection.</w:t>
+      </w:r>
+      <w:r>
+        <w:rPr>
+          <w:rFonts w:ascii="Garamond" w:hAnsi="Garamond"/>
+          <w:sz w:val="24"/>
+          <w:szCs w:val="24"/>
+        </w:rPr>
+        <w:t xml:space="preserve"> That is why you hear heartbeats more than anything else—my love for </w:t>
+      </w:r>
+      <w:r>
+        <w:rPr>
+          <w:rFonts w:ascii="Garamond" w:hAnsi="Garamond"/>
+          <w:sz w:val="24"/>
+          <w:szCs w:val="24"/>
+        </w:rPr>
+        <w:t xml:space="preserve">the place and how I feel physically and mentally. </w:t>
       </w:r>
     </w:p>
     <w:p>
       <w:pPr>
-        <w:pStyle w:val="Heading2"/>
         <w:ind w:left="0"/>
         <w:rPr>
-          <w:sz w:val="48"/>
-          <w:szCs w:val="48"/>
-        </w:rPr>
-      </w:pPr>
-      <w:r>
-        <w:rPr>
-          <w:sz w:val="48"/>
-          <w:szCs w:val="48"/>
-        </w:rPr>
-        <w:t>of Feeling</w:t>
-      </w:r>
-      <w:r>
-        <w:rPr>
-          <w:sz w:val="48"/>
-          <w:szCs w:val="48"/>
-        </w:rPr>
-        <w:t xml:space="preserve"> </w:t>
-      </w:r>
+          <w:rFonts w:ascii="Garamond" w:hAnsi="Garamond"/>
+          <w:sz w:val="24"/>
+          <w:szCs w:val="24"/>
+        </w:rPr>
+      </w:pPr>
     </w:p>
     <w:p>
       <w:pPr>
         <w:ind w:left="0"/>
-      </w:pPr>
-      <w:r>
-        <w:t xml:space="preserve">Project 1: a </w:t>
-      </w:r>
-      <w:proofErr w:type="spellStart"/>
-      <w:r>
-        <w:t>musique</w:t>
-      </w:r>
-      <w:proofErr w:type="spellEnd"/>
-      <w:r>
-        <w:t xml:space="preserve"> </w:t>
-      </w:r>
-      <w:proofErr w:type="spellStart"/>
-      <w:r>
-        <w:t>concrète</w:t>
-      </w:r>
-      <w:proofErr w:type="spellEnd"/>
-      <w:r>
-        <w:t xml:space="preserve"> composition)</w:t>
-      </w:r>
-      <w:r>
-        <w:rPr>
-          <w:rFonts w:eastAsia="PMingLiU"/>
-        </w:rPr>
-        <w:br/>
-      </w:r>
-      <w:r>
-        <w:t xml:space="preserve">Delivery: </w:t>
-      </w:r>
-      <w:r>
-        <w:t>January</w:t>
-      </w:r>
-      <w:r>
-        <w:t xml:space="preserve"> 2</w:t>
-      </w:r>
-      <w:r>
-        <w:t>7</w:t>
-      </w:r>
-      <w:r>
-        <w:t>/</w:t>
-      </w:r>
-      <w:r>
-        <w:t>3</w:t>
-      </w:r>
-      <w:r>
-        <w:t>0</w:t>
-      </w:r>
-      <w:r>
-        <w:rPr>
-          <w:rFonts w:eastAsia="PMingLiU"/>
-        </w:rPr>
-        <w:t xml:space="preserve"> (worth </w:t>
-      </w:r>
-      <w:r>
-        <w:t>15% of the final grade)</w:t>
+        <w:rPr>
+          <w:rFonts w:ascii="Garamond" w:hAnsi="Garamond"/>
+          <w:sz w:val="24"/>
+          <w:szCs w:val="24"/>
+        </w:rPr>
+      </w:pPr>
+      <w:r>
+        <w:rPr>
+          <w:rFonts w:ascii="Garamond" w:hAnsi="Garamond"/>
+          <w:sz w:val="24"/>
+          <w:szCs w:val="24"/>
+        </w:rPr>
+        <w:t>I learned that it is extremely complicated to work with materials that are not captured with precision, and that one needs to dedicate a consistent time period to test things out and generate quality sound effects to work with. I spent a lot of time trying to figure out how to create basic notes from the material, and I didn’t have knowledge to create a more layered experience, prompting me to sacrifice in complexity and go for the core feeling instead. If I could do it again, I would start a lot earlier, watch a lot more tutorials</w:t>
+      </w:r>
+      <w:r>
+        <w:rPr>
+          <w:rFonts w:ascii="Garamond" w:hAnsi="Garamond"/>
+          <w:sz w:val="24"/>
+          <w:szCs w:val="24"/>
+        </w:rPr>
+        <w:t>,</w:t>
+      </w:r>
+      <w:r>
+        <w:rPr>
+          <w:rFonts w:ascii="Garamond" w:hAnsi="Garamond"/>
+          <w:sz w:val="24"/>
+          <w:szCs w:val="24"/>
+        </w:rPr>
+        <w:t xml:space="preserve"> and give myself the lead to experiment with a richer melody composition layer on top of what is underneath.</w:t>
       </w:r>
     </w:p>
     <w:p>
       <w:pPr>
         <w:ind w:left="0"/>
         <w:rPr>
-          <w:shd w:val="clear" w:color="auto" w:fill="FFFFFF"/>
+          <w:rFonts w:ascii="Garamond" w:hAnsi="Garamond"/>
+          <w:sz w:val="24"/>
+          <w:szCs w:val="24"/>
         </w:rPr>
       </w:pPr>
     </w:p>
@@ -155,1853 +503,19 @@
       <w:pPr>
         <w:ind w:left="0"/>
         <w:rPr>
-          <w:shd w:val="clear" w:color="auto" w:fill="FFFFFF"/>
-        </w:rPr>
-      </w:pPr>
-    </w:p>
-    <w:p>
-      <w:pPr>
-        <w:ind w:left="0"/>
-        <w:rPr>
-          <w:rFonts w:ascii="Courier New" w:hAnsi="Courier New" w:cs="Courier New"/>
-          <w:i/>
-          <w:color w:val="auto"/>
-        </w:rPr>
-      </w:pPr>
-      <w:r>
-        <w:rPr>
-          <w:rFonts w:ascii="Courier New" w:hAnsi="Courier New" w:cs="Courier New"/>
-          <w:i/>
-          <w:shd w:val="clear" w:color="auto" w:fill="FFFFFF"/>
-        </w:rPr>
-        <w:t xml:space="preserve">an archive of feelings… is an exploration of cultural texts as repositories of feelings and emotions, which are encoded not only in the content of the texts themselves but in the practices that surround their production and reception </w:t>
-      </w:r>
-      <w:r>
-        <w:rPr>
-          <w:rFonts w:ascii="Courier New" w:hAnsi="Courier New" w:cs="Courier New"/>
-          <w:i/>
-          <w:shd w:val="clear" w:color="auto" w:fill="FFFFFF"/>
-        </w:rPr>
-        <w:t>(</w:t>
-      </w:r>
-      <w:r>
-        <w:rPr>
-          <w:rFonts w:ascii="Courier New" w:hAnsi="Courier New" w:cs="Courier New"/>
-          <w:i/>
-          <w:shd w:val="clear" w:color="auto" w:fill="FFFFFF"/>
-        </w:rPr>
-        <w:t xml:space="preserve">Ann </w:t>
-      </w:r>
-      <w:proofErr w:type="spellStart"/>
-      <w:r>
-        <w:rPr>
-          <w:rFonts w:ascii="Courier New" w:hAnsi="Courier New" w:cs="Courier New"/>
-          <w:i/>
-          <w:shd w:val="clear" w:color="auto" w:fill="FFFFFF"/>
-        </w:rPr>
-        <w:t>Cvetkovich</w:t>
-      </w:r>
-      <w:proofErr w:type="spellEnd"/>
-      <w:r>
-        <w:rPr>
-          <w:rFonts w:ascii="Courier New" w:hAnsi="Courier New" w:cs="Courier New"/>
-          <w:color w:val="auto"/>
-        </w:rPr>
-        <w:t xml:space="preserve">, </w:t>
-      </w:r>
-      <w:r>
-        <w:rPr>
-          <w:rFonts w:ascii="Courier New" w:hAnsi="Courier New" w:cs="Courier New"/>
-          <w:color w:val="auto"/>
-        </w:rPr>
-        <w:t>An Archive of Feelings</w:t>
-      </w:r>
-      <w:r>
-        <w:rPr>
-          <w:rFonts w:ascii="Courier New" w:hAnsi="Courier New" w:cs="Courier New"/>
-          <w:color w:val="auto"/>
-        </w:rPr>
-        <w:t>: Trauma, Sexuality and Lesbian Public Culture</w:t>
-      </w:r>
-      <w:r>
-        <w:rPr>
-          <w:rFonts w:ascii="Courier New" w:hAnsi="Courier New" w:cs="Courier New"/>
-          <w:i/>
-          <w:color w:val="auto"/>
-        </w:rPr>
-        <w:t>,</w:t>
-      </w:r>
-      <w:r>
-        <w:rPr>
-          <w:rFonts w:ascii="Courier New" w:hAnsi="Courier New" w:cs="Courier New"/>
-          <w:i/>
-          <w:color w:val="auto"/>
-        </w:rPr>
-        <w:t xml:space="preserve"> </w:t>
-      </w:r>
-      <w:r>
-        <w:rPr>
-          <w:rFonts w:ascii="Courier New" w:hAnsi="Courier New" w:cs="Courier New"/>
-          <w:i/>
-          <w:shd w:val="clear" w:color="auto" w:fill="FFFFFF"/>
-        </w:rPr>
-        <w:t>7</w:t>
-      </w:r>
-      <w:r>
-        <w:rPr>
-          <w:rFonts w:ascii="Courier New" w:hAnsi="Courier New" w:cs="Courier New"/>
-          <w:i/>
-          <w:shd w:val="clear" w:color="auto" w:fill="FFFFFF"/>
-        </w:rPr>
-        <w:t>)</w:t>
-      </w:r>
-    </w:p>
-    <w:p>
-      <w:pPr>
-        <w:ind w:left="0"/>
-      </w:pPr>
-    </w:p>
-    <w:p>
-      <w:pPr>
-        <w:ind w:left="0"/>
-        <w:rPr>
-          <w:rFonts w:ascii="Courier New" w:hAnsi="Courier New" w:cs="Courier New"/>
-        </w:rPr>
-      </w:pPr>
-      <w:r>
-        <w:rPr>
-          <w:rFonts w:ascii="Courier New" w:hAnsi="Courier New" w:cs="Courier New"/>
-        </w:rPr>
-        <w:t>Your “sonic archive of feelings”</w:t>
-      </w:r>
-      <w:r>
-        <w:rPr>
-          <w:rFonts w:ascii="Courier New" w:hAnsi="Courier New" w:cs="Courier New"/>
-        </w:rPr>
-        <w:t xml:space="preserve"> will</w:t>
-      </w:r>
-      <w:r>
-        <w:rPr>
-          <w:rFonts w:ascii="Courier New" w:hAnsi="Courier New" w:cs="Courier New"/>
-        </w:rPr>
-        <w:t xml:space="preserve"> </w:t>
-      </w:r>
-      <w:r>
-        <w:rPr>
-          <w:rFonts w:ascii="Courier New" w:hAnsi="Courier New" w:cs="Courier New"/>
-        </w:rPr>
-        <w:t>approach</w:t>
-      </w:r>
-      <w:r>
-        <w:rPr>
-          <w:rFonts w:ascii="Courier New" w:hAnsi="Courier New" w:cs="Courier New"/>
-        </w:rPr>
-        <w:t xml:space="preserve"> </w:t>
-      </w:r>
-      <w:r>
-        <w:rPr>
-          <w:rFonts w:ascii="Courier New" w:hAnsi="Courier New" w:cs="Courier New"/>
-        </w:rPr>
-        <w:t xml:space="preserve">cultural </w:t>
-      </w:r>
-      <w:r>
-        <w:rPr>
-          <w:rFonts w:ascii="Courier New" w:hAnsi="Courier New" w:cs="Courier New"/>
-        </w:rPr>
-        <w:t xml:space="preserve">texts </w:t>
-      </w:r>
-      <w:r>
-        <w:rPr>
-          <w:rFonts w:ascii="Courier New" w:hAnsi="Courier New" w:cs="Courier New"/>
-        </w:rPr>
-        <w:t xml:space="preserve">as </w:t>
-      </w:r>
-      <w:r>
-        <w:rPr>
-          <w:rFonts w:ascii="Courier New" w:hAnsi="Courier New" w:cs="Courier New"/>
-        </w:rPr>
-        <w:t>aural and mostly nonverbal form</w:t>
-      </w:r>
-      <w:r>
-        <w:rPr>
-          <w:rFonts w:ascii="Courier New" w:hAnsi="Courier New" w:cs="Courier New"/>
-        </w:rPr>
-        <w:t>s, through</w:t>
-      </w:r>
-      <w:r>
-        <w:rPr>
-          <w:rFonts w:ascii="Courier New" w:hAnsi="Courier New" w:cs="Courier New"/>
-        </w:rPr>
-        <w:t xml:space="preserve"> the collection</w:t>
-      </w:r>
-      <w:r>
-        <w:rPr>
-          <w:rFonts w:ascii="Courier New" w:hAnsi="Courier New" w:cs="Courier New"/>
-        </w:rPr>
-        <w:t xml:space="preserve"> and </w:t>
-      </w:r>
-      <w:r>
-        <w:rPr>
-          <w:rFonts w:ascii="Courier New" w:hAnsi="Courier New" w:cs="Courier New"/>
-        </w:rPr>
-        <w:t xml:space="preserve">aesthetic transformation of sound samples remixed </w:t>
-      </w:r>
-      <w:r>
-        <w:rPr>
-          <w:rFonts w:ascii="Courier New" w:hAnsi="Courier New" w:cs="Courier New"/>
-        </w:rPr>
-        <w:t>to express a personal and subjective</w:t>
-      </w:r>
-      <w:r>
-        <w:rPr>
-          <w:rFonts w:ascii="Courier New" w:hAnsi="Courier New" w:cs="Courier New"/>
-        </w:rPr>
-        <w:t xml:space="preserve"> experience of </w:t>
-      </w:r>
-      <w:r>
-        <w:rPr>
-          <w:rFonts w:ascii="Courier New" w:hAnsi="Courier New" w:cs="Courier New"/>
-        </w:rPr>
-        <w:t xml:space="preserve">a specific </w:t>
-      </w:r>
-      <w:r>
-        <w:rPr>
-          <w:rFonts w:ascii="Courier New" w:hAnsi="Courier New" w:cs="Courier New"/>
-        </w:rPr>
-        <w:t>place</w:t>
-      </w:r>
-      <w:r>
-        <w:rPr>
-          <w:rFonts w:ascii="Courier New" w:hAnsi="Courier New" w:cs="Courier New"/>
-        </w:rPr>
-        <w:t xml:space="preserve"> and time</w:t>
-      </w:r>
-      <w:r>
-        <w:rPr>
-          <w:rFonts w:ascii="Courier New" w:hAnsi="Courier New" w:cs="Courier New"/>
-        </w:rPr>
-        <w:t>.</w:t>
-      </w:r>
-    </w:p>
-    <w:p>
-      <w:pPr>
-        <w:ind w:left="0"/>
-      </w:pPr>
-    </w:p>
-    <w:p>
-      <w:pPr>
-        <w:pStyle w:val="Heading2"/>
-        <w:ind w:left="0"/>
-      </w:pPr>
-    </w:p>
-    <w:p>
-      <w:pPr>
-        <w:pStyle w:val="Heading2"/>
-        <w:ind w:left="0"/>
-      </w:pPr>
-      <w:r>
-        <w:t>// DESCRIPTION</w:t>
-      </w:r>
-    </w:p>
-    <w:p>
-      <w:pPr>
-        <w:ind w:left="0"/>
-      </w:pPr>
-      <w:r>
-        <w:t xml:space="preserve">Students </w:t>
-      </w:r>
-      <w:r>
-        <w:t xml:space="preserve">will </w:t>
-      </w:r>
-      <w:r>
-        <w:t>take</w:t>
-      </w:r>
-      <w:r>
-        <w:t xml:space="preserve"> pictures and sample (record) a large number of sounds</w:t>
-      </w:r>
-      <w:r>
-        <w:t xml:space="preserve"> </w:t>
-      </w:r>
-      <w:r>
-        <w:t>of a specific IRL place</w:t>
-      </w:r>
-      <w:r>
-        <w:t>.</w:t>
-      </w:r>
-    </w:p>
-    <w:p>
-      <w:pPr>
-        <w:ind w:left="0"/>
-      </w:pPr>
-      <w:r>
-        <w:t>They will then</w:t>
-      </w:r>
-      <w:r>
-        <w:t xml:space="preserve"> </w:t>
-      </w:r>
-      <w:r>
-        <w:t xml:space="preserve">create </w:t>
-      </w:r>
-      <w:r>
-        <w:t>30-40 sec sound composition evoking th</w:t>
-      </w:r>
-      <w:r>
-        <w:t>at</w:t>
-      </w:r>
-      <w:r>
-        <w:t xml:space="preserve"> </w:t>
-      </w:r>
-      <w:r>
-        <w:t>place’s aural and emotional ambience.</w:t>
-      </w:r>
-    </w:p>
-    <w:p>
-      <w:pPr>
-        <w:ind w:left="0"/>
-      </w:pPr>
-      <w:r>
-        <w:t>The final submission includes</w:t>
-      </w:r>
-    </w:p>
-    <w:p>
-      <w:pPr>
-        <w:pStyle w:val="ListParagraph"/>
-        <w:numPr>
-          <w:ilvl w:val="0"/>
-          <w:numId w:val="17"/>
-        </w:numPr>
-      </w:pPr>
-      <w:r>
-        <w:t xml:space="preserve">the final composition; </w:t>
-      </w:r>
-    </w:p>
-    <w:p>
-      <w:pPr>
-        <w:pStyle w:val="ListParagraph"/>
-        <w:numPr>
-          <w:ilvl w:val="0"/>
-          <w:numId w:val="17"/>
-        </w:numPr>
-      </w:pPr>
-      <w:r>
-        <w:t>a</w:t>
-      </w:r>
-      <w:r>
-        <w:t xml:space="preserve"> picture </w:t>
-      </w:r>
-      <w:r>
-        <w:t xml:space="preserve">that illustrates the place evokes; </w:t>
-      </w:r>
-    </w:p>
-    <w:p>
-      <w:pPr>
-        <w:pStyle w:val="ListParagraph"/>
-        <w:numPr>
-          <w:ilvl w:val="0"/>
-          <w:numId w:val="17"/>
-        </w:numPr>
-      </w:pPr>
-      <w:r>
-        <w:t>a</w:t>
-      </w:r>
-      <w:r>
-        <w:t xml:space="preserve"> short text written to offer commentary on the work.</w:t>
-      </w:r>
-    </w:p>
-    <w:p>
-      <w:pPr>
-        <w:ind w:left="0"/>
-      </w:pPr>
-    </w:p>
-    <w:p>
-      <w:pPr>
-        <w:ind w:left="0"/>
-      </w:pPr>
-    </w:p>
-    <w:p>
-      <w:pPr>
-        <w:pStyle w:val="Heading2"/>
-        <w:ind w:left="0"/>
-      </w:pPr>
-      <w:r>
-        <w:t>// SPECIFICATIONS</w:t>
-      </w:r>
-    </w:p>
-    <w:p>
-      <w:pPr>
-        <w:ind w:left="0"/>
-      </w:pPr>
-      <w:r>
-        <w:t xml:space="preserve">The chosen location has to be a </w:t>
-      </w:r>
-      <w:r>
-        <w:rPr>
-          <w:i/>
-        </w:rPr>
-        <w:t>specific</w:t>
-      </w:r>
-      <w:r>
-        <w:t xml:space="preserve"> </w:t>
-      </w:r>
-      <w:r>
-        <w:t>place</w:t>
-      </w:r>
-      <w:r>
-        <w:t xml:space="preserve"> with a physical location</w:t>
-      </w:r>
-      <w:r>
-        <w:t xml:space="preserve"> (not “the streets” or “the metro”). </w:t>
-      </w:r>
-    </w:p>
-    <w:p>
-      <w:pPr>
-        <w:ind w:left="0"/>
-        <w:rPr>
-          <w:b/>
-          <w:bCs/>
-        </w:rPr>
-      </w:pPr>
-      <w:r>
-        <w:t xml:space="preserve">All sounds used must be recorded at that place. Students may modify and distort their recordings, but pre-recorded sound is prohibited. </w:t>
-      </w:r>
-      <w:r>
-        <w:rPr>
-          <w:b/>
-          <w:bCs/>
-        </w:rPr>
-        <w:t xml:space="preserve">Students may be asked to </w:t>
-      </w:r>
-      <w:r>
-        <w:rPr>
-          <w:b/>
-          <w:bCs/>
-        </w:rPr>
-        <w:t>provide their</w:t>
-      </w:r>
-      <w:r>
-        <w:rPr>
-          <w:b/>
-          <w:bCs/>
-        </w:rPr>
-        <w:t xml:space="preserve"> original recordings.</w:t>
-      </w:r>
-    </w:p>
-    <w:p>
-      <w:pPr>
-        <w:pStyle w:val="ListParagraph"/>
-        <w:numPr>
-          <w:ilvl w:val="0"/>
-          <w:numId w:val="18"/>
-        </w:numPr>
-      </w:pPr>
-      <w:r>
-        <w:t>The sound composition must be an expression of the student’s sense of the place.</w:t>
-      </w:r>
-    </w:p>
-    <w:p>
-      <w:pPr>
-        <w:pStyle w:val="ListParagraph"/>
-        <w:numPr>
-          <w:ilvl w:val="0"/>
-          <w:numId w:val="18"/>
-        </w:numPr>
-      </w:pPr>
-      <w:r>
-        <w:t>The sound composition must have a beginning, middle, and end.</w:t>
-      </w:r>
-    </w:p>
-    <w:p>
-      <w:pPr>
-        <w:pStyle w:val="ListParagraph"/>
-        <w:numPr>
-          <w:ilvl w:val="0"/>
-          <w:numId w:val="18"/>
-        </w:numPr>
-      </w:pPr>
-      <w:r>
-        <w:t xml:space="preserve">The sound composition will be reused as the soundtrack for </w:t>
-      </w:r>
-      <w:r>
-        <w:t>Project</w:t>
-      </w:r>
-      <w:r>
-        <w:t xml:space="preserve"> 2 </w:t>
-      </w:r>
-    </w:p>
-    <w:p>
-      <w:pPr>
-        <w:ind w:left="0"/>
-      </w:pPr>
-    </w:p>
-    <w:p>
-      <w:pPr>
-        <w:pStyle w:val="Heading2"/>
-        <w:ind w:left="0"/>
-      </w:pPr>
-      <w:r>
-        <w:t>// SCHEDULE</w:t>
-      </w:r>
-    </w:p>
-    <w:p>
-      <w:pPr>
-        <w:ind w:left="0"/>
-      </w:pPr>
-      <w:r>
-        <w:t xml:space="preserve">January </w:t>
-      </w:r>
-      <w:r>
-        <w:t>6</w:t>
-      </w:r>
-      <w:r>
-        <w:t>/</w:t>
-      </w:r>
-      <w:r>
-        <w:t>9</w:t>
-      </w:r>
-      <w:r>
-        <w:t>: launch of project</w:t>
-      </w:r>
-    </w:p>
-    <w:p>
-      <w:pPr>
-        <w:ind w:left="0"/>
-      </w:pPr>
-      <w:r>
-        <w:t xml:space="preserve">January </w:t>
-      </w:r>
-      <w:r>
-        <w:t>7</w:t>
-      </w:r>
-      <w:r>
-        <w:t xml:space="preserve"> </w:t>
-      </w:r>
-      <w:r>
-        <w:t>-</w:t>
-      </w:r>
-      <w:r>
-        <w:t xml:space="preserve"> 2</w:t>
-      </w:r>
-      <w:r>
-        <w:t>6</w:t>
-      </w:r>
-      <w:r>
-        <w:t>: recording, photography, editing</w:t>
-      </w:r>
-    </w:p>
-    <w:p>
-      <w:pPr>
-        <w:ind w:left="1440" w:hanging="1440"/>
-      </w:pPr>
-      <w:r>
-        <w:t>January 2</w:t>
-      </w:r>
-      <w:r>
-        <w:t>7</w:t>
-      </w:r>
-      <w:r>
-        <w:t>/3</w:t>
-      </w:r>
-      <w:r>
-        <w:t>0</w:t>
-      </w:r>
-      <w:r>
-        <w:t xml:space="preserve">: </w:t>
-      </w:r>
-      <w:r>
-        <w:t>initial in-progress work (at least 80% complete) is due at the beginning of class</w:t>
-      </w:r>
-    </w:p>
-    <w:p>
-      <w:pPr>
-        <w:ind w:left="0" w:firstLine="720"/>
-      </w:pPr>
-      <w:r>
-        <w:t xml:space="preserve">in-class </w:t>
-      </w:r>
-      <w:r>
-        <w:t>lab</w:t>
-      </w:r>
-      <w:r>
-        <w:t xml:space="preserve"> for</w:t>
-      </w:r>
-      <w:r>
-        <w:t xml:space="preserve"> getting instructor feedback and the</w:t>
-      </w:r>
-      <w:r>
-        <w:t xml:space="preserve"> refining the final submission</w:t>
-      </w:r>
-    </w:p>
-    <w:p>
-      <w:pPr>
-        <w:ind w:left="0"/>
-      </w:pPr>
-      <w:r>
-        <w:t>January</w:t>
-      </w:r>
-      <w:r>
-        <w:t xml:space="preserve"> </w:t>
-      </w:r>
-      <w:r>
-        <w:t>2</w:t>
-      </w:r>
-      <w:r>
-        <w:t>8</w:t>
-      </w:r>
-      <w:r>
-        <w:t>/</w:t>
-      </w:r>
-      <w:r>
-        <w:t>3</w:t>
-      </w:r>
-      <w:r>
-        <w:t>1 midnight</w:t>
-      </w:r>
-      <w:r>
-        <w:t xml:space="preserve">: </w:t>
-      </w:r>
-      <w:r>
-        <w:t>final submission due in the Dropbox of the CDA Class share</w:t>
-      </w:r>
-    </w:p>
-    <w:p>
-      <w:pPr>
-        <w:ind w:left="0"/>
-      </w:pPr>
-    </w:p>
-    <w:p>
-      <w:pPr>
-        <w:pStyle w:val="Heading2"/>
-        <w:ind w:left="0"/>
-      </w:pPr>
-      <w:r>
-        <w:lastRenderedPageBreak/>
-        <w:t xml:space="preserve">// </w:t>
-      </w:r>
-      <w:r>
-        <w:t xml:space="preserve">COMPLETION AND </w:t>
-      </w:r>
-      <w:r>
-        <w:t>DELIVERY</w:t>
-      </w:r>
-    </w:p>
-    <w:p>
-      <w:pPr>
-        <w:ind w:left="0"/>
-      </w:pPr>
-      <w:r>
-        <w:t xml:space="preserve">The sound (an MP3 file attachment), the picture, and the commentary will be submitted </w:t>
-      </w:r>
-      <w:r>
-        <w:t>in a folder or .zip file to the section Dropbox on the CDA class share</w:t>
-      </w:r>
-      <w:r>
-        <w:t xml:space="preserve">. </w:t>
-      </w:r>
-      <w:r>
-        <w:rPr>
-          <w:b/>
-        </w:rPr>
-        <w:t>All submissions must be made to the class share in a folder id</w:t>
-      </w:r>
-      <w:r>
-        <w:rPr>
-          <w:b/>
-        </w:rPr>
-        <w:t xml:space="preserve">entified by your </w:t>
-      </w:r>
-      <w:r>
-        <w:rPr>
-          <w:b/>
-        </w:rPr>
-        <w:t>name</w:t>
-      </w:r>
-      <w:r>
-        <w:rPr>
-          <w:b/>
-        </w:rPr>
-        <w:t xml:space="preserve"> and </w:t>
-      </w:r>
-      <w:r>
-        <w:rPr>
-          <w:b/>
-        </w:rPr>
-        <w:t>project</w:t>
-      </w:r>
-      <w:r>
-        <w:rPr>
-          <w:b/>
-        </w:rPr>
-        <w:t>#</w:t>
-      </w:r>
-      <w:r>
-        <w:rPr>
-          <w:b/>
-        </w:rPr>
-        <w:t xml:space="preserve">, </w:t>
-      </w:r>
-      <w:proofErr w:type="spellStart"/>
-      <w:r>
-        <w:rPr>
-          <w:b/>
-        </w:rPr>
-        <w:t>eg.</w:t>
-      </w:r>
-      <w:proofErr w:type="spellEnd"/>
-      <w:r>
-        <w:rPr>
-          <w:b/>
-        </w:rPr>
-        <w:t xml:space="preserve"> </w:t>
-      </w:r>
-      <w:r>
-        <w:rPr>
-          <w:b/>
-        </w:rPr>
-        <w:t>akikogonzales</w:t>
-      </w:r>
-      <w:r>
-        <w:rPr>
-          <w:b/>
-        </w:rPr>
-        <w:t>_</w:t>
-      </w:r>
-      <w:r>
-        <w:rPr>
-          <w:b/>
-        </w:rPr>
-        <w:t>project1</w:t>
-      </w:r>
-    </w:p>
-    <w:p>
-      <w:pPr>
-        <w:ind w:left="0"/>
-      </w:pPr>
-    </w:p>
-    <w:p>
-      <w:pPr>
-        <w:ind w:left="0"/>
-      </w:pPr>
-    </w:p>
-    <w:p>
-      <w:pPr>
-        <w:pStyle w:val="Heading2"/>
-        <w:ind w:left="0"/>
-      </w:pPr>
-      <w:r>
-        <w:t>// COMMENTARY</w:t>
-      </w:r>
-    </w:p>
-    <w:p>
-      <w:pPr>
-        <w:ind w:left="0"/>
-      </w:pPr>
-      <w:r>
-        <w:t>The</w:t>
-      </w:r>
-      <w:r>
-        <w:t xml:space="preserve"> </w:t>
-      </w:r>
-      <w:r>
-        <w:t>commentary</w:t>
-      </w:r>
-      <w:r>
-        <w:t xml:space="preserve"> (300-50</w:t>
-      </w:r>
-      <w:r>
-        <w:t>0</w:t>
-      </w:r>
-      <w:r>
-        <w:t xml:space="preserve"> words)</w:t>
-      </w:r>
-      <w:r>
-        <w:t xml:space="preserve"> should explain significant parts of the creation process</w:t>
-      </w:r>
-      <w:r>
-        <w:t xml:space="preserve"> including the </w:t>
-      </w:r>
-      <w:r>
-        <w:t>choice of place and samples,</w:t>
-      </w:r>
-      <w:r>
-        <w:t xml:space="preserve"> the</w:t>
-      </w:r>
-      <w:r>
-        <w:t xml:space="preserve"> inspiration guiding the mix,</w:t>
-      </w:r>
-      <w:r>
-        <w:t xml:space="preserve"> the</w:t>
-      </w:r>
-      <w:r>
-        <w:t xml:space="preserve"> intended aesthetic experience, </w:t>
-      </w:r>
-      <w:r>
-        <w:t xml:space="preserve">any </w:t>
-      </w:r>
-      <w:r>
-        <w:t xml:space="preserve">technical </w:t>
-      </w:r>
-      <w:r>
-        <w:t>or artistic</w:t>
-      </w:r>
-      <w:r>
-        <w:t xml:space="preserve"> </w:t>
-      </w:r>
-      <w:r>
-        <w:t>challenges and how they were overcome</w:t>
-      </w:r>
-      <w:r>
-        <w:t xml:space="preserve">, as well as </w:t>
-      </w:r>
-      <w:r>
-        <w:t>considerations regarding lessons learned and alternative approaches</w:t>
-      </w:r>
-      <w:r>
-        <w:t xml:space="preserve"> they would take in the future</w:t>
-      </w:r>
-      <w:r>
-        <w:t>.</w:t>
-      </w:r>
-    </w:p>
-    <w:p>
-      <w:pPr>
-        <w:ind w:left="0"/>
-      </w:pPr>
-    </w:p>
-    <w:p>
-      <w:pPr>
-        <w:ind w:left="0"/>
-      </w:pPr>
-      <w:r>
-        <w:t xml:space="preserve">CHOICE OF PLACES AND SAMPLES: </w:t>
-      </w:r>
-    </w:p>
-    <w:p>
-      <w:pPr>
-        <w:ind w:left="0"/>
-      </w:pPr>
-      <w:r>
-        <w:t>McGill Eaton Centre on Ste-Catherine</w:t>
-      </w:r>
-    </w:p>
-    <w:p>
-      <w:pPr>
-        <w:ind w:left="0"/>
-      </w:pPr>
-      <w:r>
-        <w:t>Coffee Shop in Indigo</w:t>
-      </w:r>
-    </w:p>
-    <w:p>
-      <w:pPr>
-        <w:ind w:left="0"/>
-      </w:pPr>
-      <w:r>
-        <w:t>Book area in Indigo Bookstore</w:t>
-      </w:r>
-    </w:p>
-    <w:p>
-      <w:pPr>
-        <w:ind w:left="0"/>
-      </w:pPr>
-    </w:p>
-    <w:p>
-      <w:pPr>
-        <w:ind w:left="0"/>
-      </w:pPr>
-      <w:r>
-        <w:t xml:space="preserve">The inspiration guiding the mix: </w:t>
-      </w:r>
-    </w:p>
-    <w:p>
-      <w:pPr>
-        <w:ind w:left="0"/>
-      </w:pPr>
-      <w:r>
-        <w:t>A semi-childhood sweetheart</w:t>
-      </w:r>
-    </w:p>
-    <w:p>
-      <w:pPr>
-        <w:ind w:left="0"/>
-      </w:pPr>
-      <w:r>
-        <w:tab/>
-      </w:r>
-    </w:p>
-    <w:p>
-      <w:pPr>
-        <w:ind w:left="0"/>
-      </w:pPr>
-      <w:r>
-        <w:t>The intended aesthetic experience:</w:t>
-      </w:r>
-    </w:p>
-    <w:p>
-      <w:pPr>
-        <w:ind w:left="0"/>
-      </w:pPr>
-      <w:r>
-        <w:t>Old person reminiscing a good romance past and gone, wondering about</w:t>
-      </w:r>
-    </w:p>
-    <w:p>
-      <w:pPr>
-        <w:ind w:left="0"/>
-      </w:pPr>
-      <w:r>
-        <w:t>the future and what happened to the significant other, all while getting lost in books during summer time</w:t>
-      </w:r>
-      <w:r>
-        <w:t>. The chosen locale being a library, reading with said romance person</w:t>
-      </w:r>
-      <w:r>
-        <w:t>…</w:t>
-      </w:r>
-    </w:p>
-    <w:p>
-      <w:pPr>
-        <w:ind w:left="0"/>
-      </w:pPr>
-    </w:p>
-    <w:p>
-      <w:pPr>
-        <w:ind w:left="0"/>
-      </w:pPr>
-      <w:r>
-        <w:t>Any technical or artistic challenges:</w:t>
-      </w:r>
-    </w:p>
-    <w:p>
-      <w:pPr>
-        <w:ind w:left="0"/>
-      </w:pPr>
-      <w:r>
-        <w:t>Never done that before</w:t>
-      </w:r>
-    </w:p>
-    <w:p>
-      <w:pPr>
-        <w:ind w:left="0"/>
-      </w:pPr>
-    </w:p>
-    <w:p>
-      <w:pPr>
-        <w:ind w:left="0"/>
-      </w:pPr>
-    </w:p>
-    <w:p>
-      <w:pPr>
-        <w:ind w:left="0"/>
-      </w:pPr>
-      <w:r>
-        <w:t>STE-CATHERINE’S INDIGO BOOKSTORE</w:t>
-      </w:r>
-    </w:p>
-    <w:p>
-      <w:pPr>
-        <w:ind w:left="0"/>
-      </w:pPr>
-    </w:p>
-    <w:p>
-      <w:pPr>
-        <w:ind w:left="0"/>
-      </w:pPr>
-      <w:r>
-        <w:t>THEME: Childhood sweetheart</w:t>
-      </w:r>
-    </w:p>
-    <w:p>
-      <w:pPr>
-        <w:ind w:left="0"/>
-      </w:pPr>
-      <w:r>
-        <w:t>Cool effect: Heartbeat sound</w:t>
-      </w:r>
-    </w:p>
-    <w:p>
-      <w:pPr>
-        <w:ind w:left="0"/>
-      </w:pPr>
-    </w:p>
-    <w:p>
-      <w:pPr>
-        <w:pStyle w:val="Heading2"/>
-        <w:ind w:left="0"/>
-      </w:pPr>
-      <w:r>
-        <w:t>// EVALUATION</w:t>
-      </w:r>
-      <w:r>
-        <w:t>*</w:t>
-      </w:r>
-    </w:p>
-    <w:p>
-      <w:pPr>
-        <w:ind w:left="0"/>
-      </w:pPr>
-      <w:r>
-        <w:t xml:space="preserve"> Criteria </w:t>
-      </w:r>
-      <w:r>
-        <w:t>include:</w:t>
-      </w:r>
-    </w:p>
-    <w:p>
-      <w:pPr>
-        <w:pStyle w:val="ListParagraph"/>
-        <w:numPr>
-          <w:ilvl w:val="0"/>
-          <w:numId w:val="21"/>
-        </w:numPr>
-      </w:pPr>
-      <w:r>
-        <w:rPr>
-          <w:b/>
-        </w:rPr>
-        <w:t>Technical quality</w:t>
-      </w:r>
-      <w:r>
-        <w:t xml:space="preserve">: the work </w:t>
-      </w:r>
-      <w:r>
-        <w:t>has no unintentional glitches and buzzes</w:t>
-      </w:r>
-      <w:r>
-        <w:t xml:space="preserve">, </w:t>
-      </w:r>
-      <w:r>
-        <w:t xml:space="preserve">is layered and </w:t>
-      </w:r>
-      <w:r>
-        <w:t>complex</w:t>
-      </w:r>
-      <w:r>
-        <w:t>; the work demonstrates advanced techniques and/or risk taking</w:t>
-      </w:r>
-    </w:p>
-    <w:p>
-      <w:pPr>
-        <w:pStyle w:val="ListParagraph"/>
-      </w:pPr>
-    </w:p>
-    <w:p>
-      <w:pPr>
-        <w:pStyle w:val="ListParagraph"/>
-        <w:numPr>
-          <w:ilvl w:val="0"/>
-          <w:numId w:val="21"/>
-        </w:numPr>
-      </w:pPr>
-      <w:r>
-        <w:rPr>
-          <w:b/>
-        </w:rPr>
-        <w:t>Expressive quality</w:t>
-      </w:r>
-      <w:r>
-        <w:t xml:space="preserve">: </w:t>
-      </w:r>
-      <w:r>
-        <w:t>the work conveys the aural and emotional atmosphere of the chosen locale as described in the text</w:t>
-      </w:r>
-      <w:r>
-        <w:t xml:space="preserve">, </w:t>
-      </w:r>
-      <w:r>
-        <w:t>and has</w:t>
-      </w:r>
-      <w:r>
-        <w:t xml:space="preserve"> a compositional </w:t>
-      </w:r>
-      <w:r>
-        <w:t>arc that generates interest and a sense of completeness (i.e. has a beginning, climax, and conclusion)</w:t>
-      </w:r>
-    </w:p>
-    <w:p>
-      <w:pPr>
-        <w:ind w:left="0"/>
-      </w:pPr>
-    </w:p>
-    <w:p>
-      <w:pPr>
-        <w:pStyle w:val="ListParagraph"/>
-        <w:numPr>
-          <w:ilvl w:val="0"/>
-          <w:numId w:val="21"/>
-        </w:numPr>
-      </w:pPr>
-      <w:r>
-        <w:rPr>
-          <w:b/>
-        </w:rPr>
-        <w:t>Insight</w:t>
-      </w:r>
-      <w:r>
-        <w:t xml:space="preserve">: </w:t>
-      </w:r>
-      <w:r>
-        <w:t>demonstrates critical thinking, self-reflection and an articulate explanation of the creative process</w:t>
-      </w:r>
-    </w:p>
-    <w:p>
-      <w:pPr>
-        <w:ind w:left="0"/>
-      </w:pPr>
-    </w:p>
-    <w:p>
-      <w:pPr>
-        <w:ind w:left="0"/>
-      </w:pPr>
-      <w:r>
-        <w:t xml:space="preserve">Each criterion will receive a letter grade corresponding to the official scale and their average will produce the end result. </w:t>
-      </w:r>
-    </w:p>
-    <w:p>
-      <w:pPr>
-        <w:ind w:left="0"/>
-      </w:pPr>
-    </w:p>
-    <w:p>
-      <w:pPr>
-        <w:ind w:left="-5"/>
-      </w:pPr>
-      <w:r>
-        <w:t>Penalties for late submissions are 1 letter grade per day late.</w:t>
-      </w:r>
-    </w:p>
-    <w:p>
-      <w:pPr>
-        <w:ind w:left="0"/>
-      </w:pPr>
-    </w:p>
-    <w:p>
-      <w:pPr>
-        <w:ind w:left="0"/>
-      </w:pPr>
-      <w:r>
-        <w:t>*Please refer to the CART212 Evaluation Guide for a more detailed explanation regarding how work is evaluated.</w:t>
-      </w:r>
-    </w:p>
-    <w:p>
-      <w:pPr>
-        <w:ind w:left="0"/>
-      </w:pPr>
-    </w:p>
-    <w:p>
-      <w:pPr>
-        <w:pStyle w:val="Heading2"/>
-        <w:ind w:left="0"/>
-      </w:pPr>
-    </w:p>
-    <w:p>
-      <w:pPr>
-        <w:pStyle w:val="Heading2"/>
-        <w:ind w:left="0"/>
-      </w:pPr>
-      <w:r>
-        <w:t>// TECHNICAL REQUIREMENTS</w:t>
-      </w:r>
-    </w:p>
-    <w:p>
-      <w:pPr>
-        <w:pStyle w:val="ListParagraph"/>
-        <w:numPr>
-          <w:ilvl w:val="0"/>
-          <w:numId w:val="20"/>
-        </w:numPr>
-      </w:pPr>
-      <w:r>
-        <w:t>Photography (</w:t>
-      </w:r>
-      <w:proofErr w:type="spellStart"/>
-      <w:r>
-        <w:t>dslr</w:t>
-      </w:r>
-      <w:proofErr w:type="spellEnd"/>
-      <w:r>
-        <w:t xml:space="preserve"> cameras)</w:t>
-      </w:r>
-    </w:p>
-    <w:p>
-      <w:pPr>
-        <w:pStyle w:val="ListParagraph"/>
-        <w:numPr>
-          <w:ilvl w:val="0"/>
-          <w:numId w:val="20"/>
-        </w:numPr>
-      </w:pPr>
-      <w:r>
-        <w:t>Headphones (if possible, avoid using earbuds)</w:t>
-      </w:r>
-    </w:p>
-    <w:p>
-      <w:pPr>
-        <w:pStyle w:val="ListParagraph"/>
-        <w:numPr>
-          <w:ilvl w:val="0"/>
-          <w:numId w:val="20"/>
-        </w:numPr>
-      </w:pPr>
-      <w:r>
-        <w:t>Sound recording (wav recorders)</w:t>
-      </w:r>
-    </w:p>
-    <w:p>
-      <w:pPr>
-        <w:pStyle w:val="ListParagraph"/>
-        <w:numPr>
-          <w:ilvl w:val="0"/>
-          <w:numId w:val="20"/>
-        </w:numPr>
-      </w:pPr>
-      <w:r>
-        <w:t>Sound editing (Premiere</w:t>
-      </w:r>
-      <w:r>
-        <w:t>, Audition</w:t>
-      </w:r>
-      <w:r>
-        <w:t xml:space="preserve"> or Audacity) </w:t>
-      </w:r>
-    </w:p>
-    <w:p>
-      <w:pPr>
-        <w:pStyle w:val="ListParagraph"/>
-        <w:numPr>
-          <w:ilvl w:val="0"/>
-          <w:numId w:val="20"/>
-        </w:numPr>
-      </w:pPr>
-      <w:r>
-        <w:t>Resources: CDA Depot, Edit Rooms &amp; Open Access Labs</w:t>
-      </w:r>
-    </w:p>
-    <w:p>
-      <w:pPr>
-        <w:pStyle w:val="ListParagraph"/>
-        <w:numPr>
-          <w:ilvl w:val="0"/>
-          <w:numId w:val="20"/>
-        </w:numPr>
-      </w:pPr>
-      <w:r>
-        <w:t xml:space="preserve">online tutorials: </w:t>
-      </w:r>
-      <w:proofErr w:type="spellStart"/>
-      <w:r>
-        <w:t>eg.</w:t>
-      </w:r>
-      <w:proofErr w:type="spellEnd"/>
-      <w:r>
-        <w:t xml:space="preserve"> for noise reduction</w:t>
-      </w:r>
-      <w:r>
-        <w:t xml:space="preserve"> in Premiere</w:t>
-      </w:r>
-      <w:r>
-        <w:t xml:space="preserve"> </w:t>
-      </w:r>
-      <w:r>
-        <w:t xml:space="preserve"> </w:t>
-      </w:r>
-      <w:hyperlink r:id="rId7" w:history="1">
-        <w:r>
-          <w:rPr>
-            <w:rStyle w:val="Hyperlink"/>
-          </w:rPr>
-          <w:t>https://www.youtube.com/watch?v=PiG9-GBcc7E</w:t>
-        </w:r>
-      </w:hyperlink>
-    </w:p>
-    <w:p>
-      <w:pPr>
-        <w:pStyle w:val="ListParagraph"/>
-        <w:ind w:left="0"/>
-      </w:pPr>
-    </w:p>
-    <w:p>
-      <w:pPr>
-        <w:pStyle w:val="ListParagraph"/>
-        <w:ind w:left="0"/>
-      </w:pPr>
-    </w:p>
-    <w:p>
-      <w:pPr>
-        <w:pStyle w:val="Heading2"/>
-        <w:ind w:left="0"/>
-        <w:rPr>
-          <w:lang w:val="fr-FR"/>
-        </w:rPr>
-      </w:pPr>
-      <w:r>
-        <w:rPr>
-          <w:lang w:val="fr-FR"/>
-        </w:rPr>
-        <w:t>//INSPIRATION</w:t>
-      </w:r>
-      <w:r>
-        <w:rPr>
-          <w:lang w:val="fr-FR"/>
-        </w:rPr>
-        <w:t xml:space="preserve"> &amp; RESOURCES</w:t>
-      </w:r>
-    </w:p>
-    <w:p>
-      <w:pPr>
-        <w:ind w:left="0"/>
-        <w:rPr>
-          <w:lang w:val="fr-CA"/>
-        </w:rPr>
-      </w:pPr>
-      <w:r>
-        <w:rPr>
-          <w:lang w:val="fr-CA"/>
-        </w:rPr>
-        <w:t>Pierre Schaeffer, Études de bruits (1948)</w:t>
-      </w:r>
-    </w:p>
-    <w:p>
-      <w:pPr>
-        <w:ind w:left="0"/>
-        <w:rPr>
-          <w:lang w:val="fr-CA"/>
-        </w:rPr>
-      </w:pPr>
-      <w:hyperlink r:id="rId8" w:history="1">
-        <w:r>
-          <w:rPr>
-            <w:rStyle w:val="Hyperlink"/>
-            <w:lang w:val="fr-CA"/>
-          </w:rPr>
-          <w:t>https://www.youtube.com/watch?v=CTf0yE15zzI</w:t>
-        </w:r>
-      </w:hyperlink>
-      <w:bookmarkStart w:id="0" w:name="_GoBack"/>
-      <w:bookmarkEnd w:id="0"/>
-    </w:p>
-    <w:p>
-      <w:pPr>
-        <w:ind w:left="0"/>
-      </w:pPr>
-      <w:r>
-        <w:rPr>
-          <w:lang w:val="en-CA"/>
-        </w:rPr>
-        <w:t>John Cage, Williams Mix, (1952/53)</w:t>
-      </w:r>
-    </w:p>
-    <w:p>
-      <w:pPr>
-        <w:ind w:left="0"/>
-      </w:pPr>
-      <w:hyperlink r:id="rId9" w:history="1">
-        <w:r>
-          <w:rPr>
-            <w:rStyle w:val="Hyperlink"/>
-            <w:lang w:val="en-CA"/>
-          </w:rPr>
-          <w:t>https://www.youtube.com/watch?v=9ql4Ophbt7k</w:t>
-        </w:r>
-      </w:hyperlink>
-    </w:p>
-    <w:p>
-      <w:pPr>
-        <w:ind w:left="0"/>
-      </w:pPr>
-    </w:p>
-    <w:p>
-      <w:pPr>
-        <w:ind w:left="0"/>
-        <w:rPr>
-          <w:lang w:val="fr-CA"/>
-        </w:rPr>
-      </w:pPr>
-      <w:r>
-        <w:rPr>
-          <w:lang w:val="fr-CA"/>
-        </w:rPr>
-        <w:t xml:space="preserve">François </w:t>
-      </w:r>
-      <w:proofErr w:type="gramStart"/>
-      <w:r>
-        <w:rPr>
-          <w:lang w:val="fr-CA"/>
-        </w:rPr>
-        <w:t>Bayle,  L'oiseau</w:t>
-      </w:r>
-      <w:proofErr w:type="gramEnd"/>
-      <w:r>
-        <w:rPr>
-          <w:lang w:val="fr-CA"/>
-        </w:rPr>
-        <w:t xml:space="preserve"> chanteur (1963)</w:t>
-      </w:r>
-    </w:p>
-    <w:p>
-      <w:pPr>
-        <w:ind w:left="0"/>
-        <w:rPr>
-          <w:lang w:val="fr-CA"/>
-        </w:rPr>
-      </w:pPr>
-      <w:hyperlink r:id="rId10" w:history="1">
-        <w:r>
-          <w:rPr>
-            <w:rStyle w:val="Hyperlink"/>
-            <w:lang w:val="fr-CA"/>
-          </w:rPr>
-          <w:t>https://www.youtube.com/watch?v=XgGPuu4-gA8</w:t>
-        </w:r>
-      </w:hyperlink>
-    </w:p>
-    <w:p>
-      <w:pPr>
-        <w:ind w:left="0"/>
-        <w:rPr>
-          <w:lang w:val="fr-CA"/>
-        </w:rPr>
-      </w:pPr>
-    </w:p>
-    <w:p>
-      <w:pPr>
-        <w:ind w:left="0"/>
-      </w:pPr>
-      <w:r>
-        <w:t>Samuel Thulin City Ditties</w:t>
-      </w:r>
-    </w:p>
-    <w:p>
-      <w:pPr>
-        <w:ind w:left="0"/>
-      </w:pPr>
-      <w:hyperlink r:id="rId11" w:history="1">
-        <w:r>
-          <w:rPr>
-            <w:rStyle w:val="Hyperlink"/>
-          </w:rPr>
-          <w:t>http://www.agencetopo.qc.ca/detours/cityditties_en.html</w:t>
-        </w:r>
-      </w:hyperlink>
-    </w:p>
-    <w:p>
-      <w:pPr>
-        <w:ind w:left="0"/>
-      </w:pPr>
-    </w:p>
-    <w:p>
-      <w:pPr>
-        <w:ind w:left="0"/>
-      </w:pPr>
-      <w:r>
-        <w:rPr>
-          <w:lang w:val="en-CA"/>
-        </w:rPr>
-        <w:t xml:space="preserve">Sound Fields: Adventures in contemporary field recording </w:t>
-      </w:r>
-      <w:hyperlink r:id="rId12" w:history="1">
-        <w:r>
-          <w:rPr>
-            <w:rStyle w:val="Hyperlink"/>
-            <w:lang w:val="en-CA"/>
-          </w:rPr>
-          <w:t>https://www.youtube.com/watch?v=esfUwg1-xrI</w:t>
-        </w:r>
-      </w:hyperlink>
-    </w:p>
-    <w:p>
-      <w:pPr>
-        <w:ind w:left="0"/>
-        <w:rPr>
-          <w:lang w:val="en-CA"/>
-        </w:rPr>
-      </w:pPr>
-    </w:p>
-    <w:p>
-      <w:pPr>
-        <w:ind w:left="0"/>
-        <w:rPr>
-          <w:lang w:val="en-CA"/>
-        </w:rPr>
-      </w:pPr>
-      <w:r>
-        <w:rPr>
-          <w:lang w:val="en-CA"/>
-        </w:rPr>
-        <w:t xml:space="preserve">The Sound of Life: What is a Soundscape: </w:t>
-      </w:r>
-    </w:p>
-    <w:p>
-      <w:pPr>
-        <w:ind w:left="0"/>
-        <w:rPr>
-          <w:lang w:val="en-CA"/>
-        </w:rPr>
-      </w:pPr>
-      <w:hyperlink r:id="rId13" w:history="1">
-        <w:r>
-          <w:rPr>
-            <w:rStyle w:val="Hyperlink"/>
-            <w:lang w:val="en-CA"/>
-          </w:rPr>
-          <w:t>https://folklife.si.edu/talkstory/the-sound-of-life-what-is-a-soundscape</w:t>
-        </w:r>
-      </w:hyperlink>
-    </w:p>
-    <w:p>
-      <w:pPr>
-        <w:ind w:left="0"/>
-        <w:rPr>
-          <w:lang w:val="en-CA"/>
-        </w:rPr>
-      </w:pPr>
-    </w:p>
-    <w:p>
-      <w:pPr>
-        <w:ind w:left="0"/>
-        <w:rPr>
-          <w:lang w:val="en-CA"/>
-        </w:rPr>
-      </w:pPr>
-      <w:r>
-        <w:rPr>
-          <w:lang w:val="en-CA"/>
-        </w:rPr>
-        <w:t>The Sound of Life: The Making of a Soundscape:</w:t>
-      </w:r>
-    </w:p>
-    <w:p>
-      <w:pPr>
-        <w:ind w:left="0"/>
-        <w:rPr>
-          <w:lang w:val="en-CA"/>
-        </w:rPr>
-      </w:pPr>
-      <w:r>
-        <w:rPr>
-          <w:lang w:val="en-CA"/>
-        </w:rPr>
-        <w:t xml:space="preserve"> </w:t>
-      </w:r>
-      <w:hyperlink r:id="rId14" w:history="1">
-        <w:r>
-          <w:rPr>
-            <w:rStyle w:val="Hyperlink"/>
-            <w:lang w:val="en-CA"/>
-          </w:rPr>
-          <w:t>https://folklife.si.edu/talkstory/the-sound-of-life-the-making-of-a-soundscape</w:t>
-        </w:r>
-      </w:hyperlink>
-    </w:p>
-    <w:p>
-      <w:pPr>
-        <w:ind w:left="0"/>
-        <w:rPr>
-          <w:lang w:val="en-CA"/>
-        </w:rPr>
-      </w:pPr>
-    </w:p>
-    <w:p>
-      <w:pPr>
-        <w:ind w:left="0"/>
-        <w:rPr>
-          <w:lang w:val="en-CA"/>
-        </w:rPr>
-      </w:pPr>
-      <w:r>
-        <w:rPr>
-          <w:lang w:val="en-CA"/>
-        </w:rPr>
-        <w:t>Soundscape &amp; Sound Art resources (in French:</w:t>
-      </w:r>
-    </w:p>
-    <w:p>
-      <w:pPr>
-        <w:ind w:left="0"/>
-        <w:rPr>
-          <w:lang w:val="fr-CA"/>
-        </w:rPr>
-      </w:pPr>
-      <w:r>
-        <w:rPr>
-          <w:lang w:val="en-CA"/>
-        </w:rPr>
-        <w:t xml:space="preserve"> </w:t>
-      </w:r>
-      <w:hyperlink r:id="rId15" w:history="1">
-        <w:r>
-          <w:rPr>
-            <w:rStyle w:val="Hyperlink"/>
-            <w:lang w:val="fr-CA"/>
-          </w:rPr>
-          <w:t>https://desartsonnants.wordpress.com/</w:t>
-        </w:r>
-      </w:hyperlink>
-    </w:p>
-    <w:p>
-      <w:pPr>
-        <w:ind w:left="0"/>
-        <w:rPr>
-          <w:lang w:val="fr-CA"/>
-        </w:rPr>
-      </w:pPr>
-    </w:p>
-    <w:p>
-      <w:pPr>
-        <w:ind w:left="0"/>
-        <w:rPr>
-          <w:lang w:val="fr-CA"/>
-        </w:rPr>
-      </w:pPr>
-      <w:r>
-        <w:rPr>
-          <w:lang w:val="fr-CA"/>
-        </w:rPr>
-        <w:t xml:space="preserve">LES VOISINS, </w:t>
-      </w:r>
-      <w:proofErr w:type="spellStart"/>
-      <w:r>
-        <w:rPr>
-          <w:lang w:val="fr-CA"/>
-        </w:rPr>
-        <w:t>Proximity</w:t>
-      </w:r>
-      <w:proofErr w:type="spellEnd"/>
-      <w:r>
-        <w:rPr>
-          <w:lang w:val="fr-CA"/>
-        </w:rPr>
-        <w:t xml:space="preserve"> Concerts:  </w:t>
-      </w:r>
-    </w:p>
-    <w:p>
-      <w:pPr>
-        <w:ind w:left="0"/>
-        <w:rPr>
-          <w:lang w:val="fr-CA"/>
-        </w:rPr>
-      </w:pPr>
-      <w:proofErr w:type="gramStart"/>
-      <w:r>
-        <w:rPr>
-          <w:lang w:val="fr-CA"/>
-        </w:rPr>
-        <w:t>https</w:t>
-      </w:r>
-      <w:proofErr w:type="gramEnd"/>
-      <w:r>
-        <w:rPr>
-          <w:lang w:val="fr-CA"/>
-        </w:rPr>
-        <w:t>:/</w:t>
-      </w:r>
-      <w:hyperlink r:id="rId16" w:history="1">
-        <w:r>
-          <w:rPr>
-            <w:rStyle w:val="Hyperlink"/>
-            <w:lang w:val="fr-CA"/>
-          </w:rPr>
-          <w:t>/www.youtube.com/watch?v=ID0EE7SH3RI</w:t>
-        </w:r>
-      </w:hyperlink>
-    </w:p>
-    <w:p>
-      <w:pPr>
-        <w:ind w:left="0"/>
-        <w:rPr>
-          <w:lang w:val="fr-CA"/>
-        </w:rPr>
-      </w:pPr>
-    </w:p>
-    <w:p>
-      <w:pPr>
-        <w:ind w:left="0"/>
-        <w:rPr>
-          <w:lang w:val="en-CA"/>
-        </w:rPr>
-      </w:pPr>
-      <w:proofErr w:type="spellStart"/>
-      <w:r>
-        <w:rPr>
-          <w:lang w:val="en-CA"/>
-        </w:rPr>
-        <w:t>UbuWeb</w:t>
-      </w:r>
-      <w:proofErr w:type="spellEnd"/>
-      <w:r>
-        <w:rPr>
-          <w:lang w:val="en-CA"/>
-        </w:rPr>
-        <w:t xml:space="preserve"> Sound: </w:t>
-      </w:r>
-    </w:p>
-    <w:p>
-      <w:pPr>
-        <w:ind w:left="0"/>
-        <w:rPr>
-          <w:lang w:val="en-CA"/>
-        </w:rPr>
-      </w:pPr>
-      <w:r>
-        <w:rPr>
-          <w:lang w:val="en-CA"/>
-        </w:rPr>
-        <w:t xml:space="preserve"> </w:t>
-      </w:r>
-      <w:hyperlink r:id="rId17" w:history="1">
-        <w:r>
-          <w:rPr>
-            <w:rStyle w:val="Hyperlink"/>
-            <w:lang w:val="en-CA"/>
-          </w:rPr>
-          <w:t>h</w:t>
-        </w:r>
-      </w:hyperlink>
-      <w:hyperlink r:id="rId18" w:history="1">
-        <w:r>
-          <w:rPr>
-            <w:rStyle w:val="Hyperlink"/>
-            <w:lang w:val="en-CA"/>
-          </w:rPr>
-          <w:t>t</w:t>
-        </w:r>
-      </w:hyperlink>
-      <w:hyperlink r:id="rId19" w:history="1">
-        <w:r>
-          <w:rPr>
-            <w:rStyle w:val="Hyperlink"/>
-            <w:lang w:val="en-CA"/>
-          </w:rPr>
-          <w:t>t</w:t>
-        </w:r>
-      </w:hyperlink>
-      <w:hyperlink r:id="rId20" w:history="1">
-        <w:r>
-          <w:rPr>
-            <w:rStyle w:val="Hyperlink"/>
-            <w:lang w:val="en-CA"/>
-          </w:rPr>
-          <w:t>p://ww</w:t>
-        </w:r>
-      </w:hyperlink>
-      <w:hyperlink r:id="rId21" w:history="1">
-        <w:r>
-          <w:rPr>
-            <w:rStyle w:val="Hyperlink"/>
-            <w:lang w:val="en-CA"/>
-          </w:rPr>
-          <w:t>w</w:t>
-        </w:r>
-      </w:hyperlink>
-      <w:hyperlink r:id="rId22" w:history="1">
-        <w:r>
-          <w:rPr>
-            <w:rStyle w:val="Hyperlink"/>
-            <w:lang w:val="en-CA"/>
-          </w:rPr>
-          <w:t>.</w:t>
-        </w:r>
-      </w:hyperlink>
-      <w:hyperlink r:id="rId23" w:history="1">
-        <w:r>
-          <w:rPr>
-            <w:rStyle w:val="Hyperlink"/>
-            <w:lang w:val="en-CA"/>
-          </w:rPr>
-          <w:t>ubu</w:t>
-        </w:r>
-      </w:hyperlink>
-      <w:hyperlink r:id="rId24" w:history="1">
-        <w:r>
-          <w:rPr>
-            <w:rStyle w:val="Hyperlink"/>
-            <w:lang w:val="en-CA"/>
-          </w:rPr>
-          <w:t>.</w:t>
-        </w:r>
-      </w:hyperlink>
-      <w:hyperlink r:id="rId25" w:history="1">
-        <w:r>
-          <w:rPr>
-            <w:rStyle w:val="Hyperlink"/>
-            <w:lang w:val="en-CA"/>
-          </w:rPr>
-          <w:t>c</w:t>
-        </w:r>
-      </w:hyperlink>
-      <w:hyperlink r:id="rId26" w:history="1">
-        <w:r>
-          <w:rPr>
-            <w:rStyle w:val="Hyperlink"/>
-            <w:lang w:val="en-CA"/>
-          </w:rPr>
-          <w:t>om</w:t>
-        </w:r>
-      </w:hyperlink>
-      <w:hyperlink r:id="rId27" w:history="1">
-        <w:r>
-          <w:rPr>
-            <w:rStyle w:val="Hyperlink"/>
-            <w:lang w:val="en-CA"/>
-          </w:rPr>
-          <w:t>/</w:t>
-        </w:r>
-      </w:hyperlink>
-      <w:hyperlink r:id="rId28" w:history="1">
-        <w:r>
-          <w:rPr>
-            <w:rStyle w:val="Hyperlink"/>
-            <w:lang w:val="en-CA"/>
-          </w:rPr>
-          <w:t>s</w:t>
-        </w:r>
-      </w:hyperlink>
-      <w:hyperlink r:id="rId29" w:history="1">
-        <w:r>
-          <w:rPr>
-            <w:rStyle w:val="Hyperlink"/>
-            <w:lang w:val="en-CA"/>
-          </w:rPr>
-          <w:t>ound/</w:t>
-        </w:r>
-      </w:hyperlink>
-    </w:p>
-    <w:p>
-      <w:pPr>
-        <w:ind w:left="0"/>
-      </w:pPr>
-    </w:p>
-    <w:p>
-      <w:pPr>
-        <w:ind w:left="0"/>
-      </w:pPr>
-    </w:p>
-    <w:p>
-      <w:pPr>
-        <w:ind w:left="0"/>
-      </w:pPr>
-      <w:r>
-        <w:t>see also examples of previous submissions in the class share.</w:t>
-      </w:r>
-    </w:p>
-    <w:p>
-      <w:pPr>
-        <w:spacing w:after="200" w:line="276" w:lineRule="auto"/>
-        <w:ind w:left="0"/>
-        <w:contextualSpacing w:val="0"/>
-      </w:pPr>
-    </w:p>
-    <w:p>
-      <w:pPr>
-        <w:ind w:left="0"/>
+          <w:rFonts w:ascii="Garamond" w:hAnsi="Garamond"/>
+          <w:sz w:val="24"/>
+          <w:szCs w:val="24"/>
+        </w:rPr>
       </w:pPr>
     </w:p>
     <w:sectPr>
-      <w:headerReference w:type="even" r:id="rId30"/>
-      <w:headerReference w:type="default" r:id="rId31"/>
-      <w:footerReference w:type="even" r:id="rId32"/>
-      <w:footerReference w:type="default" r:id="rId33"/>
-      <w:headerReference w:type="first" r:id="rId34"/>
-      <w:footerReference w:type="first" r:id="rId35"/>
+      <w:headerReference w:type="even" r:id="rId7"/>
+      <w:headerReference w:type="default" r:id="rId8"/>
+      <w:footerReference w:type="even" r:id="rId9"/>
+      <w:footerReference w:type="default" r:id="rId10"/>
+      <w:headerReference w:type="first" r:id="rId11"/>
+      <w:footerReference w:type="first" r:id="rId12"/>
       <w:pgSz w:w="12240" w:h="15840"/>
       <w:pgMar w:top="1440" w:right="1440" w:bottom="1440" w:left="1440" w:header="720" w:footer="720" w:gutter="0"/>
       <w:pgNumType w:start="1"/>
@@ -3748,7 +2262,7 @@
       </w:pPr>
     </w:pPrDefault>
   </w:docDefaults>
-  <w:latentStyles w:defLockedState="0" w:defUIPriority="99" w:defSemiHidden="0" w:defUnhideWhenUsed="0" w:defQFormat="0" w:count="375">
+  <w:latentStyles w:defLockedState="0" w:defUIPriority="99" w:defSemiHidden="0" w:defUnhideWhenUsed="0" w:defQFormat="0" w:count="376">
     <w:lsdException w:name="Normal" w:uiPriority="0" w:qFormat="1"/>
     <w:lsdException w:name="heading 1" w:uiPriority="9" w:qFormat="1"/>
     <w:lsdException w:name="heading 2" w:semiHidden="1" w:uiPriority="9" w:unhideWhenUsed="1" w:qFormat="1"/>
@@ -4122,6 +2636,7 @@
     <w:lsdException w:name="List Table 7 Colorful Accent 6" w:uiPriority="52"/>
     <w:lsdException w:name="Mention" w:semiHidden="1" w:unhideWhenUsed="1"/>
     <w:lsdException w:name="Smart Hyperlink" w:semiHidden="1" w:unhideWhenUsed="1"/>
+    <w:lsdException w:name="Smart Link" w:semiHidden="1" w:unhideWhenUsed="1"/>
   </w:latentStyles>
   <w:style w:type="paragraph" w:default="1" w:styleId="Normal">
     <w:name w:val="Normal"/>

</xml_diff>

<commit_message>
p1: Corrected unworking commentary format and the project1.rar with the right files.
</commit_message>
<xml_diff>
--- a/projects/p1/commentary.docx
+++ b/projects/p1/commentary.docx
@@ -12,6 +12,8 @@
           <w:rFonts w:ascii="Garamond" w:hAnsi="Garamond"/>
         </w:rPr>
       </w:pPr>
+      <w:bookmarkStart w:id="0" w:name="_GoBack"/>
+      <w:bookmarkEnd w:id="0"/>
       <w:r>
         <w:rPr>
           <w:rFonts w:ascii="Garamond" w:hAnsi="Garamond"/>
@@ -244,17 +246,7 @@
           <w:sz w:val="24"/>
           <w:szCs w:val="24"/>
         </w:rPr>
-        <w:t>straightforward pleasantnes</w:t>
-      </w:r>
-      <w:bookmarkStart w:id="0" w:name="_GoBack"/>
-      <w:bookmarkEnd w:id="0"/>
-      <w:r>
-        <w:rPr>
-          <w:rFonts w:ascii="Garamond" w:hAnsi="Garamond"/>
-          <w:sz w:val="24"/>
-          <w:szCs w:val="24"/>
-        </w:rPr>
-        <w:t>s</w:t>
+        <w:t>straightforward pleasantness</w:t>
       </w:r>
       <w:r>
         <w:rPr>
@@ -2286,7 +2278,7 @@
       </w:pPr>
     </w:pPrDefault>
   </w:docDefaults>
-  <w:latentStyles w:defLockedState="0" w:defUIPriority="99" w:defSemiHidden="0" w:defUnhideWhenUsed="0" w:defQFormat="0" w:count="375">
+  <w:latentStyles w:defLockedState="0" w:defUIPriority="99" w:defSemiHidden="0" w:defUnhideWhenUsed="0" w:defQFormat="0" w:count="376">
     <w:lsdException w:name="Normal" w:uiPriority="0" w:qFormat="1"/>
     <w:lsdException w:name="heading 1" w:uiPriority="9" w:qFormat="1"/>
     <w:lsdException w:name="heading 2" w:semiHidden="1" w:uiPriority="9" w:unhideWhenUsed="1" w:qFormat="1"/>
@@ -2660,6 +2652,7 @@
     <w:lsdException w:name="List Table 7 Colorful Accent 6" w:uiPriority="52"/>
     <w:lsdException w:name="Mention" w:semiHidden="1" w:unhideWhenUsed="1"/>
     <w:lsdException w:name="Smart Hyperlink" w:semiHidden="1" w:unhideWhenUsed="1"/>
+    <w:lsdException w:name="Smart Link" w:semiHidden="1" w:unhideWhenUsed="1"/>
   </w:latentStyles>
   <w:style w:type="paragraph" w:default="1" w:styleId="Normal">
     <w:name w:val="Normal"/>

</xml_diff>